<commit_message>
add work for dispalying square and word on css
</commit_message>
<xml_diff>
--- a/TensorGym_testcases.docx
+++ b/TensorGym_testcases.docx
@@ -52,7 +52,7 @@
           <w:sz w:val="18"/>
           <w:szCs w:val="18"/>
         </w:rPr>
-        <w:t>Losing constants when distributing partials</w:t>
+        <w:t>Replacement issues</w:t>
       </w:r>
     </w:p>
     <w:p>
@@ -76,8 +76,10 @@
           <w:sz w:val="18"/>
           <w:szCs w:val="18"/>
         </w:rPr>
-        <w:t>Not moving constants through partials</w:t>
-      </w:r>
+        <w:t>ISSUES WITH NEGATIVES!!!!</w:t>
+      </w:r>
+      <w:bookmarkStart w:id="0" w:name="_GoBack"/>
+      <w:bookmarkEnd w:id="0"/>
     </w:p>
     <w:p>
       <w:pPr>
@@ -255,105 +257,6 @@
           <w:szCs w:val="18"/>
         </w:rPr>
       </w:pPr>
-      <w:r>
-        <w:rPr>
-          <w:rFonts w:ascii="Helvetica Neue" w:hAnsi="Helvetica Neue"/>
-          <w:color w:val="000000"/>
-          <w:sz w:val="18"/>
-          <w:szCs w:val="18"/>
-        </w:rPr>
-        <w:t xml:space="preserve">— issue with </w:t>
-      </w:r>
-      <w:proofErr w:type="spellStart"/>
-      <w:r>
-        <w:rPr>
-          <w:rFonts w:ascii="Helvetica Neue" w:hAnsi="Helvetica Neue"/>
-          <w:color w:val="000000"/>
-          <w:sz w:val="18"/>
-          <w:szCs w:val="18"/>
-        </w:rPr>
-        <w:t>FOILing</w:t>
-      </w:r>
-      <w:proofErr w:type="spellEnd"/>
-      <w:r>
-        <w:rPr>
-          <w:rFonts w:ascii="Helvetica Neue" w:hAnsi="Helvetica Neue"/>
-          <w:color w:val="000000"/>
-          <w:sz w:val="18"/>
-          <w:szCs w:val="18"/>
-        </w:rPr>
-        <w:t xml:space="preserve"> - losing constant modifiers</w:t>
-      </w:r>
-    </w:p>
-    <w:p>
-      <w:pPr>
-        <w:rPr>
-          <w:rFonts w:ascii="Helvetica Neue" w:hAnsi="Helvetica Neue"/>
-          <w:color w:val="000000"/>
-          <w:sz w:val="18"/>
-          <w:szCs w:val="18"/>
-        </w:rPr>
-      </w:pPr>
-      <w:proofErr w:type="spellStart"/>
-      <w:r>
-        <w:rPr>
-          <w:rFonts w:ascii="Helvetica Neue" w:hAnsi="Helvetica Neue"/>
-          <w:color w:val="000000"/>
-          <w:sz w:val="18"/>
-          <w:szCs w:val="18"/>
-        </w:rPr>
-        <w:t>Eg</w:t>
-      </w:r>
-      <w:proofErr w:type="spellEnd"/>
-      <w:r>
-        <w:rPr>
-          <w:rFonts w:ascii="Helvetica Neue" w:hAnsi="Helvetica Neue"/>
-          <w:color w:val="000000"/>
-          <w:sz w:val="18"/>
-          <w:szCs w:val="18"/>
-        </w:rPr>
-        <w:t>: A \partial_{\</w:t>
-      </w:r>
-      <w:proofErr w:type="gramStart"/>
-      <w:r>
-        <w:rPr>
-          <w:rFonts w:ascii="Helvetica Neue" w:hAnsi="Helvetica Neue"/>
-          <w:color w:val="000000"/>
-          <w:sz w:val="18"/>
-          <w:szCs w:val="18"/>
-        </w:rPr>
-        <w:t>mu}  \</w:t>
-      </w:r>
-      <w:proofErr w:type="gramEnd"/>
-      <w:r>
-        <w:rPr>
-          <w:rFonts w:ascii="Helvetica Neue" w:hAnsi="Helvetica Neue"/>
-          <w:color w:val="000000"/>
-          <w:sz w:val="18"/>
-          <w:szCs w:val="18"/>
-        </w:rPr>
-        <w:t>(Y \partial_{\nu}h^{\mu \nu} + X \partial^{\mu} h^{\nu }_{\nu}\)</w:t>
-      </w:r>
-    </w:p>
-    <w:p>
-      <w:pPr>
-        <w:rPr>
-          <w:rFonts w:ascii="Helvetica Neue" w:hAnsi="Helvetica Neue"/>
-          <w:color w:val="000000"/>
-          <w:sz w:val="18"/>
-          <w:szCs w:val="18"/>
-        </w:rPr>
-      </w:pPr>
-    </w:p>
-    <w:p>
-      <w:pPr>
-        <w:rPr>
-          <w:rFonts w:ascii="Helvetica Neue" w:hAnsi="Helvetica Neue"/>
-          <w:color w:val="000000"/>
-          <w:sz w:val="18"/>
-          <w:szCs w:val="18"/>
-        </w:rPr>
-      </w:pPr>
     </w:p>
     <w:p>
       <w:pPr>
@@ -427,11 +330,229 @@
       <w:pPr>
         <w:rPr>
           <w:rFonts w:ascii="Helvetica Neue" w:hAnsi="Helvetica Neue"/>
-          <w:color w:val="000000"/>
-          <w:sz w:val="18"/>
-          <w:szCs w:val="18"/>
-        </w:rPr>
-      </w:pPr>
+          <w:color w:val="FF0000"/>
+          <w:sz w:val="18"/>
+          <w:szCs w:val="18"/>
+        </w:rPr>
+      </w:pPr>
+      <w:r>
+        <w:rPr>
+          <w:rFonts w:ascii="Helvetica Neue" w:hAnsi="Helvetica Neue"/>
+          <w:color w:val="92D050"/>
+          <w:sz w:val="18"/>
+          <w:szCs w:val="18"/>
+        </w:rPr>
+        <w:t>\(A^{\mu} + C^</w:t>
+      </w:r>
+      <w:proofErr w:type="gramStart"/>
+      <w:r>
+        <w:rPr>
+          <w:rFonts w:ascii="Helvetica Neue" w:hAnsi="Helvetica Neue"/>
+          <w:color w:val="92D050"/>
+          <w:sz w:val="18"/>
+          <w:szCs w:val="18"/>
+        </w:rPr>
+        <w:t>{}\</w:t>
+      </w:r>
+      <w:proofErr w:type="gramEnd"/>
+      <w:r>
+        <w:rPr>
+          <w:rFonts w:ascii="Helvetica Neue" w:hAnsi="Helvetica Neue"/>
+          <w:color w:val="92D050"/>
+          <w:sz w:val="18"/>
+          <w:szCs w:val="18"/>
+        </w:rPr>
+        <w:t>(A^{\gamma} – B^{\zeta}\) \)</w:t>
+      </w:r>
+      <w:r>
+        <w:rPr>
+          <w:rFonts w:ascii="Helvetica Neue" w:hAnsi="Helvetica Neue"/>
+          <w:color w:val="92D050"/>
+          <w:sz w:val="18"/>
+          <w:szCs w:val="18"/>
+        </w:rPr>
+        <w:t xml:space="preserve"> -&gt; </w:t>
+      </w:r>
+      <w:r>
+        <w:rPr>
+          <w:rFonts w:ascii="Helvetica Neue" w:hAnsi="Helvetica Neue"/>
+          <w:color w:val="FF0000"/>
+          <w:sz w:val="18"/>
+          <w:szCs w:val="18"/>
+        </w:rPr>
+        <w:t>INCORRECT</w:t>
+      </w:r>
+    </w:p>
+    <w:p>
+      <w:pPr>
+        <w:rPr>
+          <w:rFonts w:ascii="Helvetica Neue" w:hAnsi="Helvetica Neue"/>
+          <w:color w:val="000000"/>
+          <w:sz w:val="18"/>
+          <w:szCs w:val="18"/>
+        </w:rPr>
+      </w:pPr>
+    </w:p>
+    <w:p>
+      <w:pPr>
+        <w:rPr>
+          <w:rFonts w:ascii="Helvetica Neue" w:hAnsi="Helvetica Neue"/>
+          <w:color w:val="000000"/>
+          <w:sz w:val="18"/>
+          <w:szCs w:val="18"/>
+        </w:rPr>
+      </w:pPr>
+    </w:p>
+    <w:p>
+      <w:pPr>
+        <w:rPr>
+          <w:rFonts w:ascii="Helvetica Neue" w:hAnsi="Helvetica Neue"/>
+          <w:color w:val="FF0000"/>
+          <w:sz w:val="18"/>
+          <w:szCs w:val="18"/>
+        </w:rPr>
+      </w:pPr>
+      <w:r>
+        <w:rPr>
+          <w:rFonts w:ascii="Helvetica Neue" w:hAnsi="Helvetica Neue"/>
+          <w:color w:val="92D050"/>
+          <w:sz w:val="18"/>
+          <w:szCs w:val="18"/>
+        </w:rPr>
+        <w:t>A^{\mu} + C^</w:t>
+      </w:r>
+      <w:proofErr w:type="gramStart"/>
+      <w:r>
+        <w:rPr>
+          <w:rFonts w:ascii="Helvetica Neue" w:hAnsi="Helvetica Neue"/>
+          <w:color w:val="92D050"/>
+          <w:sz w:val="18"/>
+          <w:szCs w:val="18"/>
+        </w:rPr>
+        <w:t>{}\</w:t>
+      </w:r>
+      <w:proofErr w:type="gramEnd"/>
+      <w:r>
+        <w:rPr>
+          <w:rFonts w:ascii="Helvetica Neue" w:hAnsi="Helvetica Neue"/>
+          <w:color w:val="92D050"/>
+          <w:sz w:val="18"/>
+          <w:szCs w:val="18"/>
+        </w:rPr>
+        <w:t xml:space="preserve">(A^{\gamma} – B^{\zeta}\) </w:t>
+      </w:r>
+      <w:r>
+        <w:rPr>
+          <w:rFonts w:ascii="Helvetica Neue" w:hAnsi="Helvetica Neue"/>
+          <w:color w:val="92D050"/>
+          <w:sz w:val="18"/>
+          <w:szCs w:val="18"/>
+        </w:rPr>
+        <w:t xml:space="preserve"> -&gt; </w:t>
+      </w:r>
+      <w:r>
+        <w:rPr>
+          <w:rFonts w:ascii="Helvetica Neue" w:hAnsi="Helvetica Neue"/>
+          <w:color w:val="FF0000"/>
+          <w:sz w:val="18"/>
+          <w:szCs w:val="18"/>
+        </w:rPr>
+        <w:t>NOT WORKING</w:t>
+      </w:r>
+    </w:p>
+    <w:p>
+      <w:pPr>
+        <w:rPr>
+          <w:rFonts w:ascii="Helvetica Neue" w:hAnsi="Helvetica Neue"/>
+          <w:color w:val="92D050"/>
+          <w:sz w:val="18"/>
+          <w:szCs w:val="18"/>
+        </w:rPr>
+      </w:pPr>
+    </w:p>
+    <w:p>
+      <w:pPr>
+        <w:rPr>
+          <w:rFonts w:ascii="Helvetica Neue" w:hAnsi="Helvetica Neue"/>
+          <w:color w:val="000000"/>
+          <w:sz w:val="18"/>
+          <w:szCs w:val="18"/>
+        </w:rPr>
+      </w:pPr>
+      <w:r>
+        <w:rPr>
+          <w:rFonts w:ascii="Helvetica Neue" w:hAnsi="Helvetica Neue"/>
+          <w:color w:val="92D050"/>
+          <w:sz w:val="18"/>
+          <w:szCs w:val="18"/>
+        </w:rPr>
+        <w:t>\</w:t>
+      </w:r>
+      <w:r>
+        <w:rPr>
+          <w:rFonts w:ascii="Helvetica Neue" w:hAnsi="Helvetica Neue"/>
+          <w:color w:val="92D050"/>
+          <w:sz w:val="18"/>
+          <w:szCs w:val="18"/>
+        </w:rPr>
+        <w:t xml:space="preserve">(A^{\gamma} </w:t>
+      </w:r>
+      <w:r>
+        <w:rPr>
+          <w:rFonts w:ascii="Helvetica Neue" w:hAnsi="Helvetica Neue"/>
+          <w:color w:val="92D050"/>
+          <w:sz w:val="18"/>
+          <w:szCs w:val="18"/>
+        </w:rPr>
+        <w:t xml:space="preserve">- </w:t>
+      </w:r>
+      <w:r>
+        <w:rPr>
+          <w:rFonts w:ascii="Helvetica Neue" w:hAnsi="Helvetica Neue"/>
+          <w:color w:val="92D050"/>
+          <w:sz w:val="18"/>
+          <w:szCs w:val="18"/>
+        </w:rPr>
+        <w:t>B^{\</w:t>
+      </w:r>
+      <w:proofErr w:type="gramStart"/>
+      <w:r>
+        <w:rPr>
+          <w:rFonts w:ascii="Helvetica Neue" w:hAnsi="Helvetica Neue"/>
+          <w:color w:val="92D050"/>
+          <w:sz w:val="18"/>
+          <w:szCs w:val="18"/>
+        </w:rPr>
+        <w:t>zeta}\</w:t>
+      </w:r>
+      <w:proofErr w:type="gramEnd"/>
+      <w:r>
+        <w:rPr>
+          <w:rFonts w:ascii="Helvetica Neue" w:hAnsi="Helvetica Neue"/>
+          <w:color w:val="92D050"/>
+          <w:sz w:val="18"/>
+          <w:szCs w:val="18"/>
+        </w:rPr>
+        <w:t xml:space="preserve">) </w:t>
+      </w:r>
+      <w:r>
+        <w:rPr>
+          <w:rFonts w:ascii="Helvetica Neue" w:hAnsi="Helvetica Neue"/>
+          <w:color w:val="92D050"/>
+          <w:sz w:val="18"/>
+          <w:szCs w:val="18"/>
+        </w:rPr>
+        <w:t xml:space="preserve"> </w:t>
+      </w:r>
+      <w:r>
+        <w:rPr>
+          <w:rFonts w:ascii="Helvetica Neue" w:hAnsi="Helvetica Neue"/>
+          <w:color w:val="92D050"/>
+          <w:sz w:val="18"/>
+          <w:szCs w:val="18"/>
+        </w:rPr>
+        <w:t>- WORKS</w:t>
+      </w:r>
     </w:p>
     <w:p>
       <w:pPr>
@@ -1168,6 +1289,7 @@
           <w:sz w:val="18"/>
           <w:szCs w:val="18"/>
         </w:rPr>
+        <w:lastRenderedPageBreak/>
         <w:t>\(</w:t>
       </w:r>
       <w:proofErr w:type="gramEnd"/>
@@ -1440,6 +1562,88 @@
       </w:r>
     </w:p>
     <w:p>
+      <w:r>
+        <w:rPr>
+          <w:rFonts w:ascii="Helvetica Neue" w:hAnsi="Helvetica Neue"/>
+          <w:color w:val="000000" w:themeColor="text1"/>
+          <w:sz w:val="18"/>
+          <w:szCs w:val="18"/>
+        </w:rPr>
+        <w:t>\partial_{\mu} \(Y \partial_{\nu}h^{\mu \nu} + X \partial^{\mu} h^{\nu }_{\nu}\) </w:t>
+      </w:r>
+      <w:r>
+        <w:rPr>
+          <w:rFonts w:ascii="Helvetica Neue" w:hAnsi="Helvetica Neue"/>
+          <w:color w:val="000000" w:themeColor="text1"/>
+          <w:sz w:val="18"/>
+          <w:szCs w:val="18"/>
+        </w:rPr>
+        <w:tab/>
+      </w:r>
+      <w:r>
+        <w:rPr>
+          <w:rFonts w:ascii="Helvetica Neue" w:hAnsi="Helvetica Neue"/>
+          <w:color w:val="000000"/>
+          <w:sz w:val="18"/>
+          <w:szCs w:val="18"/>
+        </w:rPr>
+        <w:t>(</w:t>
+      </w:r>
+      <w:r>
+        <w:rPr>
+          <w:rFonts w:ascii="Helvetica Neue" w:hAnsi="Helvetica Neue"/>
+          <w:color w:val="000000"/>
+          <w:sz w:val="18"/>
+          <w:szCs w:val="18"/>
+        </w:rPr>
+        <w:t>No</w:t>
+      </w:r>
+      <w:r>
+        <w:rPr>
+          <w:rFonts w:ascii="Helvetica Neue" w:hAnsi="Helvetica Neue"/>
+          <w:color w:val="000000"/>
+          <w:sz w:val="18"/>
+          <w:szCs w:val="18"/>
+        </w:rPr>
+        <w:t>w WORKING</w:t>
+      </w:r>
+      <w:r>
+        <w:rPr>
+          <w:rFonts w:ascii="Helvetica Neue" w:hAnsi="Helvetica Neue"/>
+          <w:color w:val="000000"/>
+          <w:sz w:val="18"/>
+          <w:szCs w:val="18"/>
+        </w:rPr>
+        <w:t xml:space="preserve">) </w:t>
+      </w:r>
+      <w:r>
+        <w:rPr>
+          <w:color w:val="000000"/>
+          <w:sz w:val="18"/>
+          <w:szCs w:val="18"/>
+        </w:rPr>
+        <w:t>→</w:t>
+      </w:r>
+      <w:r>
+        <w:rPr>
+          <w:rFonts w:ascii="Helvetica Neue" w:hAnsi="Helvetica Neue"/>
+          <w:color w:val="000000"/>
+          <w:sz w:val="18"/>
+          <w:szCs w:val="18"/>
+        </w:rPr>
+        <w:t> </w:t>
+      </w:r>
+      <w:r>
+        <w:rPr>
+          <w:rFonts w:ascii="Times" w:hAnsi="Times"/>
+          <w:color w:val="000000"/>
+          <w:sz w:val="27"/>
+          <w:szCs w:val="27"/>
+        </w:rPr>
+        <w:t>\(Y \partial_{\nu}\partial_{\mu}h^{\mu \nu} +X \partial^{\mu}\partial_{\mu}h_{\nu}^{\nu} \)</w:t>
+      </w:r>
+    </w:p>
+    <w:p>
       <w:pPr>
         <w:spacing w:before="100" w:beforeAutospacing="1" w:after="100" w:afterAutospacing="1"/>
         <w:rPr>
@@ -1452,71 +1656,6 @@
       <w:r>
         <w:rPr>
           <w:rFonts w:ascii="Helvetica Neue" w:hAnsi="Helvetica Neue"/>
-          <w:color w:val="92D050"/>
-          <w:sz w:val="18"/>
-          <w:szCs w:val="18"/>
-        </w:rPr>
-        <w:t>\partial_{\mu} \(Y \partial_{\nu}h^{\mu \nu} + X \partial^{\mu} h^{\nu }_{\nu}\) </w:t>
-      </w:r>
-      <w:r>
-        <w:rPr>
-          <w:rFonts w:ascii="Helvetica Neue" w:hAnsi="Helvetica Neue"/>
-          <w:color w:val="000000"/>
-          <w:sz w:val="18"/>
-          <w:szCs w:val="18"/>
-        </w:rPr>
-        <w:tab/>
-        <w:t>(</w:t>
-      </w:r>
-      <w:r>
-        <w:rPr>
-          <w:rFonts w:ascii="Helvetica Neue" w:hAnsi="Helvetica Neue"/>
-          <w:color w:val="000000"/>
-          <w:sz w:val="18"/>
-          <w:szCs w:val="18"/>
-        </w:rPr>
-        <w:t>Now WORKING</w:t>
-      </w:r>
-      <w:r>
-        <w:rPr>
-          <w:rFonts w:ascii="Helvetica Neue" w:hAnsi="Helvetica Neue"/>
-          <w:color w:val="000000"/>
-          <w:sz w:val="18"/>
-          <w:szCs w:val="18"/>
-        </w:rPr>
-        <w:t xml:space="preserve">) </w:t>
-      </w:r>
-      <w:r>
-        <w:rPr>
-          <w:color w:val="000000"/>
-          <w:sz w:val="18"/>
-          <w:szCs w:val="18"/>
-        </w:rPr>
-        <w:t>→</w:t>
-      </w:r>
-      <w:r>
-        <w:rPr>
-          <w:rFonts w:ascii="Helvetica Neue" w:hAnsi="Helvetica Neue"/>
-          <w:color w:val="000000"/>
-          <w:sz w:val="18"/>
-          <w:szCs w:val="18"/>
-        </w:rPr>
-        <w:t> \( \partial_{\nu}\partial_{\mu}h^{\mu \nu} + \partial^{\mu}\partial_{\mu}h_{\nu}^{\nu} \)</w:t>
-      </w:r>
-    </w:p>
-    <w:p>
-      <w:pPr>
-        <w:spacing w:before="100" w:beforeAutospacing="1" w:after="100" w:afterAutospacing="1"/>
-        <w:rPr>
-          <w:rFonts w:ascii="Helvetica Neue" w:hAnsi="Helvetica Neue"/>
-          <w:color w:val="000000"/>
-          <w:sz w:val="18"/>
-          <w:szCs w:val="18"/>
-        </w:rPr>
-      </w:pPr>
-      <w:r>
-        <w:rPr>
-          <w:rFonts w:ascii="Helvetica Neue" w:hAnsi="Helvetica Neue"/>
           <w:color w:val="000000"/>
           <w:sz w:val="18"/>
           <w:szCs w:val="18"/>
@@ -1593,29 +1732,636 @@
     <w:p>
       <w:pPr>
         <w:rPr>
-          <w:rFonts w:ascii="Helvetica Neue" w:hAnsi="Helvetica Neue"/>
-          <w:sz w:val="18"/>
-          <w:szCs w:val="18"/>
-        </w:rPr>
-      </w:pPr>
-      <w:r>
-        <w:rPr>
-          <w:rFonts w:ascii="Helvetica Neue" w:hAnsi="Helvetica Neue"/>
-          <w:color w:val="92D050"/>
-          <w:sz w:val="18"/>
-          <w:szCs w:val="18"/>
-        </w:rPr>
-        <w:t xml:space="preserve">\partial_{\mu} \(5 \partial_{\nu}h^{\mu \nu} + V \partial^{\mu} h^{\nu }_{\nu}\) -&gt; NOT WORKING </w:t>
-      </w:r>
-      <w:r>
-        <w:rPr>
-          <w:rFonts w:ascii="Helvetica Neue" w:hAnsi="Helvetica Neue"/>
-          <w:color w:val="000000"/>
-          <w:sz w:val="18"/>
-          <w:szCs w:val="18"/>
-        </w:rPr>
-        <w:t>\(5 \partial_{\nu}\partial_{\mu}h^{\mu \nu} + \partial^{\mu}\partial_{\mu}h_{\nu}^{\nu} \)</w:t>
-      </w:r>
+          <w:rFonts w:ascii="Times" w:hAnsi="Times"/>
+          <w:color w:val="000000"/>
+          <w:sz w:val="27"/>
+          <w:szCs w:val="27"/>
+        </w:rPr>
+      </w:pPr>
+      <w:r>
+        <w:rPr>
+          <w:rFonts w:ascii="Helvetica Neue" w:hAnsi="Helvetica Neue"/>
+          <w:color w:val="000000" w:themeColor="text1"/>
+          <w:sz w:val="18"/>
+          <w:szCs w:val="18"/>
+        </w:rPr>
+        <w:t xml:space="preserve">\partial_{\mu} \(5 \partial_{\nu}h^{\mu \nu} + V \partial^{\mu} h^{\nu }_{\nu}\) -&gt;  WORKING </w:t>
+      </w:r>
+      <w:r>
+        <w:rPr>
+          <w:rFonts w:ascii="Times" w:hAnsi="Times"/>
+          <w:color w:val="000000" w:themeColor="text1"/>
+          <w:sz w:val="27"/>
+          <w:szCs w:val="27"/>
+        </w:rPr>
+        <w:t xml:space="preserve">\(5 </w:t>
+      </w:r>
+      <w:r>
+        <w:rPr>
+          <w:rFonts w:ascii="Times" w:hAnsi="Times"/>
+          <w:color w:val="000000"/>
+          <w:sz w:val="27"/>
+          <w:szCs w:val="27"/>
+        </w:rPr>
+        <w:t>\partial_{\nu}\partial_{\mu}h^{\mu \nu} +V \partial^{\mu}\partial_{\mu}h_{\nu}^{\nu} \)</w:t>
+      </w:r>
+    </w:p>
+    <w:p>
+      <w:pPr>
+        <w:rPr>
+          <w:rFonts w:ascii="Times" w:hAnsi="Times"/>
+          <w:color w:val="000000"/>
+          <w:sz w:val="27"/>
+          <w:szCs w:val="27"/>
+        </w:rPr>
+      </w:pPr>
+    </w:p>
+    <w:p>
+      <w:pPr>
+        <w:rPr>
+          <w:rFonts w:ascii="Times" w:hAnsi="Times"/>
+          <w:color w:val="000000"/>
+          <w:sz w:val="27"/>
+          <w:szCs w:val="27"/>
+        </w:rPr>
+      </w:pPr>
+      <w:r>
+        <w:rPr>
+          <w:rFonts w:ascii="Times" w:hAnsi="Times"/>
+          <w:color w:val="000000"/>
+          <w:sz w:val="27"/>
+          <w:szCs w:val="27"/>
+        </w:rPr>
+        <w:t>** product rule</w:t>
+      </w:r>
+    </w:p>
+    <w:p>
+      <w:pPr>
+        <w:rPr>
+          <w:rFonts w:ascii="Times" w:hAnsi="Times"/>
+          <w:color w:val="000000"/>
+          <w:sz w:val="27"/>
+          <w:szCs w:val="27"/>
+        </w:rPr>
+      </w:pPr>
+    </w:p>
+    <w:p>
+      <w:pPr>
+        <w:rPr>
+          <w:rFonts w:ascii="Times" w:hAnsi="Times"/>
+          <w:color w:val="000000"/>
+          <w:sz w:val="27"/>
+          <w:szCs w:val="27"/>
+        </w:rPr>
+      </w:pPr>
+      <w:r>
+        <w:rPr>
+          <w:rFonts w:ascii="Times" w:hAnsi="Times"/>
+          <w:color w:val="000000"/>
+          <w:sz w:val="27"/>
+          <w:szCs w:val="27"/>
+        </w:rPr>
+        <w:t xml:space="preserve">\partial_{\mu} </w:t>
+      </w:r>
+      <w:proofErr w:type="gramStart"/>
+      <w:r>
+        <w:rPr>
+          <w:rFonts w:ascii="Times" w:hAnsi="Times"/>
+          <w:color w:val="000000"/>
+          <w:sz w:val="27"/>
+          <w:szCs w:val="27"/>
+        </w:rPr>
+        <w:t>\( A</w:t>
+      </w:r>
+      <w:proofErr w:type="gramEnd"/>
+      <w:r>
+        <w:rPr>
+          <w:rFonts w:ascii="Times" w:hAnsi="Times"/>
+          <w:color w:val="000000"/>
+          <w:sz w:val="27"/>
+          <w:szCs w:val="27"/>
+        </w:rPr>
+        <w:t>^{\gamma}B^{\zeta}\) -&gt; WORKING</w:t>
+      </w:r>
+    </w:p>
+    <w:p>
+      <w:pPr>
+        <w:rPr>
+          <w:rFonts w:ascii="Times" w:hAnsi="Times"/>
+          <w:color w:val="000000"/>
+          <w:sz w:val="27"/>
+          <w:szCs w:val="27"/>
+        </w:rPr>
+      </w:pPr>
+      <w:r>
+        <w:rPr>
+          <w:rFonts w:ascii="Times" w:hAnsi="Times"/>
+          <w:color w:val="000000"/>
+          <w:sz w:val="27"/>
+          <w:szCs w:val="27"/>
+        </w:rPr>
+        <w:t> </w:t>
+      </w:r>
+      <w:proofErr w:type="gramStart"/>
+      <w:r>
+        <w:rPr>
+          <w:rFonts w:ascii="Times" w:hAnsi="Times"/>
+          <w:color w:val="000000"/>
+          <w:sz w:val="27"/>
+          <w:szCs w:val="27"/>
+        </w:rPr>
+        <w:t>\( \</w:t>
+      </w:r>
+      <w:proofErr w:type="gramEnd"/>
+      <w:r>
+        <w:rPr>
+          <w:rFonts w:ascii="Times" w:hAnsi="Times"/>
+          <w:color w:val="000000"/>
+          <w:sz w:val="27"/>
+          <w:szCs w:val="27"/>
+        </w:rPr>
+        <w:t>partial_{\mu}A^{\gamma} B^{\zeta} + \partial_{\mu}B^{\zeta} A^{\gamma} \)</w:t>
+      </w:r>
+    </w:p>
+    <w:p>
+      <w:pPr>
+        <w:rPr>
+          <w:rFonts w:ascii="Times" w:hAnsi="Times"/>
+          <w:color w:val="000000"/>
+          <w:sz w:val="27"/>
+          <w:szCs w:val="27"/>
+        </w:rPr>
+      </w:pPr>
+    </w:p>
+    <w:p>
+      <w:pPr>
+        <w:rPr>
+          <w:rFonts w:ascii="Times" w:hAnsi="Times"/>
+          <w:color w:val="000000"/>
+          <w:sz w:val="27"/>
+          <w:szCs w:val="27"/>
+        </w:rPr>
+      </w:pPr>
+      <w:r>
+        <w:rPr>
+          <w:rFonts w:ascii="Times" w:hAnsi="Times"/>
+          <w:color w:val="000000"/>
+          <w:sz w:val="27"/>
+          <w:szCs w:val="27"/>
+        </w:rPr>
+        <w:t>** three term product rule</w:t>
+      </w:r>
+    </w:p>
+    <w:p/>
+    <w:p>
+      <w:pPr>
+        <w:rPr>
+          <w:rFonts w:ascii="Times" w:hAnsi="Times"/>
+          <w:color w:val="000000"/>
+          <w:sz w:val="27"/>
+          <w:szCs w:val="27"/>
+        </w:rPr>
+      </w:pPr>
+      <w:r>
+        <w:rPr>
+          <w:rFonts w:ascii="Times" w:hAnsi="Times"/>
+          <w:color w:val="000000"/>
+          <w:sz w:val="27"/>
+          <w:szCs w:val="27"/>
+        </w:rPr>
+        <w:t xml:space="preserve">\partial_{\mu} </w:t>
+      </w:r>
+      <w:proofErr w:type="gramStart"/>
+      <w:r>
+        <w:rPr>
+          <w:rFonts w:ascii="Times" w:hAnsi="Times"/>
+          <w:color w:val="000000"/>
+          <w:sz w:val="27"/>
+          <w:szCs w:val="27"/>
+        </w:rPr>
+        <w:t>\( A</w:t>
+      </w:r>
+      <w:proofErr w:type="gramEnd"/>
+      <w:r>
+        <w:rPr>
+          <w:rFonts w:ascii="Times" w:hAnsi="Times"/>
+          <w:color w:val="000000"/>
+          <w:sz w:val="27"/>
+          <w:szCs w:val="27"/>
+        </w:rPr>
+        <w:t>^{\gamma}B^{\zeta}</w:t>
+      </w:r>
+      <w:r>
+        <w:rPr>
+          <w:rFonts w:ascii="Times" w:hAnsi="Times"/>
+          <w:color w:val="000000"/>
+          <w:sz w:val="27"/>
+          <w:szCs w:val="27"/>
+        </w:rPr>
+        <w:t>G^{\alpha}</w:t>
+      </w:r>
+      <w:r>
+        <w:rPr>
+          <w:rFonts w:ascii="Times" w:hAnsi="Times"/>
+          <w:color w:val="000000"/>
+          <w:sz w:val="27"/>
+          <w:szCs w:val="27"/>
+        </w:rPr>
+        <w:t>\)</w:t>
+      </w:r>
+      <w:r>
+        <w:rPr>
+          <w:rFonts w:ascii="Times" w:hAnsi="Times"/>
+          <w:color w:val="000000"/>
+          <w:sz w:val="27"/>
+          <w:szCs w:val="27"/>
+        </w:rPr>
+        <w:t xml:space="preserve"> -&gt; WORKING</w:t>
+      </w:r>
+    </w:p>
+    <w:p>
+      <w:pPr>
+        <w:rPr>
+          <w:rFonts w:ascii="Times" w:hAnsi="Times"/>
+          <w:color w:val="000000"/>
+          <w:sz w:val="27"/>
+          <w:szCs w:val="27"/>
+        </w:rPr>
+      </w:pPr>
+    </w:p>
+    <w:p>
+      <w:pPr>
+        <w:rPr>
+          <w:rFonts w:ascii="Times" w:hAnsi="Times"/>
+          <w:color w:val="000000"/>
+          <w:sz w:val="27"/>
+          <w:szCs w:val="27"/>
+        </w:rPr>
+      </w:pPr>
+      <w:r>
+        <w:rPr>
+          <w:rFonts w:ascii="Times" w:hAnsi="Times"/>
+          <w:color w:val="000000"/>
+          <w:sz w:val="27"/>
+          <w:szCs w:val="27"/>
+        </w:rPr>
+        <w:lastRenderedPageBreak/>
+        <w:t>\( \partial_{\mu}A^{\gamma} B^{\zeta} G^{\alpha} + \partial_{\mu}B^{\zeta} G^{\alpha} A^{\gamma} + \partial_{\mu}G^{\alpha} B^{\zeta} A^{\gamma} \)</w:t>
+      </w:r>
+    </w:p>
+    <w:p>
+      <w:pPr>
+        <w:rPr>
+          <w:rFonts w:ascii="Times" w:hAnsi="Times"/>
+          <w:color w:val="000000"/>
+          <w:sz w:val="27"/>
+          <w:szCs w:val="27"/>
+        </w:rPr>
+      </w:pPr>
+    </w:p>
+    <w:p>
+      <w:pPr>
+        <w:rPr>
+          <w:rFonts w:ascii="Times" w:hAnsi="Times"/>
+          <w:color w:val="000000"/>
+          <w:sz w:val="27"/>
+          <w:szCs w:val="27"/>
+        </w:rPr>
+      </w:pPr>
+      <w:r>
+        <w:rPr>
+          <w:rFonts w:ascii="Times" w:hAnsi="Times"/>
+          <w:color w:val="000000"/>
+          <w:sz w:val="27"/>
+          <w:szCs w:val="27"/>
+        </w:rPr>
+        <w:t>*** Distribute through multiple terms</w:t>
+      </w:r>
+    </w:p>
+    <w:p/>
+    <w:p>
+      <w:pPr>
+        <w:rPr>
+          <w:rFonts w:ascii="Times" w:hAnsi="Times"/>
+          <w:color w:val="000000"/>
+          <w:sz w:val="27"/>
+          <w:szCs w:val="27"/>
+        </w:rPr>
+      </w:pPr>
+      <w:r>
+        <w:rPr>
+          <w:rFonts w:ascii="Times" w:hAnsi="Times"/>
+          <w:color w:val="000000"/>
+          <w:sz w:val="27"/>
+          <w:szCs w:val="27"/>
+        </w:rPr>
+        <w:t xml:space="preserve">\partial_{\mu} </w:t>
+      </w:r>
+      <w:proofErr w:type="gramStart"/>
+      <w:r>
+        <w:rPr>
+          <w:rFonts w:ascii="Times" w:hAnsi="Times"/>
+          <w:color w:val="000000"/>
+          <w:sz w:val="27"/>
+          <w:szCs w:val="27"/>
+        </w:rPr>
+        <w:t>\( A</w:t>
+      </w:r>
+      <w:proofErr w:type="gramEnd"/>
+      <w:r>
+        <w:rPr>
+          <w:rFonts w:ascii="Times" w:hAnsi="Times"/>
+          <w:color w:val="000000"/>
+          <w:sz w:val="27"/>
+          <w:szCs w:val="27"/>
+        </w:rPr>
+        <w:t>^{\gamma}B^{\zeta}\)</w:t>
+      </w:r>
+      <w:r>
+        <w:rPr>
+          <w:rFonts w:ascii="Times" w:hAnsi="Times"/>
+          <w:color w:val="000000"/>
+          <w:sz w:val="27"/>
+          <w:szCs w:val="27"/>
+        </w:rPr>
+        <w:t xml:space="preserve"> \partial_{\alpha}\(A_{\gamma}\) + \partial_{\alpha}\(G_{\mu \zeta}\) -&gt; </w:t>
+      </w:r>
+      <w:r>
+        <w:rPr>
+          <w:rFonts w:ascii="Times" w:hAnsi="Times"/>
+          <w:color w:val="000000"/>
+          <w:sz w:val="27"/>
+          <w:szCs w:val="27"/>
+        </w:rPr>
+        <w:t>WORKS</w:t>
+      </w:r>
+    </w:p>
+    <w:p>
+      <w:pPr>
+        <w:rPr>
+          <w:rFonts w:ascii="Times" w:hAnsi="Times"/>
+          <w:color w:val="000000"/>
+          <w:sz w:val="27"/>
+          <w:szCs w:val="27"/>
+        </w:rPr>
+      </w:pPr>
+      <w:r>
+        <w:rPr>
+          <w:rFonts w:ascii="Times" w:hAnsi="Times"/>
+          <w:color w:val="000000"/>
+          <w:sz w:val="27"/>
+          <w:szCs w:val="27"/>
+        </w:rPr>
+        <w:t>\( \partial_{\mu}A^{\gamma} B^{\zeta} + \partial_{\mu}B^{\zeta} A^{\gamma} \)\( \partial_{\alpha}A_{\gamma} \)+\( \partial_{\alpha}G_{\mu \zeta} \)</w:t>
+      </w:r>
+    </w:p>
+    <w:p>
+      <w:pPr>
+        <w:rPr>
+          <w:rFonts w:ascii="Times" w:hAnsi="Times"/>
+          <w:color w:val="000000"/>
+          <w:sz w:val="27"/>
+          <w:szCs w:val="27"/>
+        </w:rPr>
+      </w:pPr>
+    </w:p>
+    <w:p>
+      <w:pPr>
+        <w:rPr>
+          <w:rFonts w:ascii="Times" w:hAnsi="Times"/>
+          <w:color w:val="000000"/>
+          <w:sz w:val="27"/>
+          <w:szCs w:val="27"/>
+        </w:rPr>
+      </w:pPr>
+      <w:r>
+        <w:rPr>
+          <w:rFonts w:ascii="Times" w:hAnsi="Times"/>
+          <w:color w:val="000000"/>
+          <w:sz w:val="27"/>
+          <w:szCs w:val="27"/>
+        </w:rPr>
+        <w:t>** multiple partials product rule</w:t>
+      </w:r>
+    </w:p>
+    <w:p>
+      <w:pPr>
+        <w:rPr>
+          <w:rFonts w:ascii="Times" w:hAnsi="Times"/>
+          <w:color w:val="000000"/>
+          <w:sz w:val="27"/>
+          <w:szCs w:val="27"/>
+        </w:rPr>
+      </w:pPr>
+    </w:p>
+    <w:p>
+      <w:pPr>
+        <w:rPr>
+          <w:rFonts w:ascii="Times" w:hAnsi="Times"/>
+          <w:color w:val="000000"/>
+          <w:sz w:val="27"/>
+          <w:szCs w:val="27"/>
+        </w:rPr>
+      </w:pPr>
+      <w:r>
+        <w:rPr>
+          <w:rFonts w:ascii="Times" w:hAnsi="Times"/>
+          <w:color w:val="000000"/>
+          <w:sz w:val="27"/>
+          <w:szCs w:val="27"/>
+        </w:rPr>
+        <w:t>\partial_{\</w:t>
+      </w:r>
+      <w:proofErr w:type="gramStart"/>
+      <w:r>
+        <w:rPr>
+          <w:rFonts w:ascii="Times" w:hAnsi="Times"/>
+          <w:color w:val="000000"/>
+          <w:sz w:val="27"/>
+          <w:szCs w:val="27"/>
+        </w:rPr>
+        <w:t>alpha}\</w:t>
+      </w:r>
+      <w:proofErr w:type="gramEnd"/>
+      <w:r>
+        <w:rPr>
+          <w:rFonts w:ascii="Times" w:hAnsi="Times"/>
+          <w:color w:val="000000"/>
+          <w:sz w:val="27"/>
+          <w:szCs w:val="27"/>
+        </w:rPr>
+        <w:t>partial_{\gamma} \( A^{\alpha} B^{\gamma}\) -&gt; WORKS</w:t>
+      </w:r>
+    </w:p>
+    <w:p>
+      <w:pPr>
+        <w:rPr>
+          <w:rFonts w:ascii="Times" w:hAnsi="Times"/>
+          <w:color w:val="000000"/>
+          <w:sz w:val="27"/>
+          <w:szCs w:val="27"/>
+        </w:rPr>
+      </w:pPr>
+      <w:r>
+        <w:rPr>
+          <w:rFonts w:ascii="Times" w:hAnsi="Times"/>
+          <w:color w:val="000000"/>
+          <w:sz w:val="27"/>
+          <w:szCs w:val="27"/>
+        </w:rPr>
+        <w:t> \( \partial_{\alpha}\partial_{\gamma}A^{\alpha} B^{\gamma} + \partial_{\gamma}B^{\gamma} \partial_{\alpha}A^{\alpha} + \partial_{\alpha}\partial_{\gamma}B^{\gamma} A^{\alpha} + \partial_{\gamma}A^{\alpha} \partial_{\alpha}B^{\gamma} \)</w:t>
+      </w:r>
+    </w:p>
+    <w:p>
+      <w:pPr>
+        <w:rPr>
+          <w:rFonts w:ascii="Times" w:hAnsi="Times"/>
+          <w:color w:val="000000"/>
+          <w:sz w:val="27"/>
+          <w:szCs w:val="27"/>
+        </w:rPr>
+      </w:pPr>
+    </w:p>
+    <w:p>
+      <w:pPr>
+        <w:rPr>
+          <w:rFonts w:ascii="Times" w:hAnsi="Times"/>
+          <w:color w:val="000000"/>
+          <w:sz w:val="27"/>
+          <w:szCs w:val="27"/>
+        </w:rPr>
+      </w:pPr>
+      <w:r>
+        <w:rPr>
+          <w:rFonts w:ascii="Times" w:hAnsi="Times"/>
+          <w:color w:val="000000"/>
+          <w:sz w:val="27"/>
+          <w:szCs w:val="27"/>
+        </w:rPr>
+        <w:t>** what about squares</w:t>
+      </w:r>
+    </w:p>
+    <w:p>
+      <w:pPr>
+        <w:rPr>
+          <w:rFonts w:ascii="Times" w:hAnsi="Times"/>
+          <w:color w:val="000000"/>
+          <w:sz w:val="27"/>
+          <w:szCs w:val="27"/>
+        </w:rPr>
+      </w:pPr>
+    </w:p>
+    <w:p>
+      <w:pPr>
+        <w:rPr>
+          <w:rFonts w:ascii="Times" w:hAnsi="Times"/>
+          <w:color w:val="FF0000"/>
+          <w:sz w:val="27"/>
+          <w:szCs w:val="27"/>
+        </w:rPr>
+      </w:pPr>
+      <w:r>
+        <w:rPr>
+          <w:rFonts w:ascii="Times" w:hAnsi="Times"/>
+          <w:color w:val="FF0000"/>
+          <w:sz w:val="27"/>
+          <w:szCs w:val="27"/>
+        </w:rPr>
+        <w:t>ISSUE</w:t>
+      </w:r>
+    </w:p>
+    <w:p>
+      <w:pPr>
+        <w:rPr>
+          <w:rFonts w:ascii="Times" w:hAnsi="Times"/>
+          <w:color w:val="000000"/>
+          <w:sz w:val="27"/>
+          <w:szCs w:val="27"/>
+        </w:rPr>
+      </w:pPr>
+      <w:r>
+        <w:rPr>
+          <w:rFonts w:ascii="Times" w:hAnsi="Times"/>
+          <w:color w:val="000000"/>
+          <w:sz w:val="27"/>
+          <w:szCs w:val="27"/>
+        </w:rPr>
+        <w:t>\square \(A^{\</w:t>
+      </w:r>
+      <w:proofErr w:type="gramStart"/>
+      <w:r>
+        <w:rPr>
+          <w:rFonts w:ascii="Times" w:hAnsi="Times"/>
+          <w:color w:val="000000"/>
+          <w:sz w:val="27"/>
+          <w:szCs w:val="27"/>
+        </w:rPr>
+        <w:t>alpha}B</w:t>
+      </w:r>
+      <w:proofErr w:type="gramEnd"/>
+      <w:r>
+        <w:rPr>
+          <w:rFonts w:ascii="Times" w:hAnsi="Times"/>
+          <w:color w:val="000000"/>
+          <w:sz w:val="27"/>
+          <w:szCs w:val="27"/>
+        </w:rPr>
+        <w:t>_{\alpha}\) -&gt; NOT WORKING</w:t>
+      </w:r>
+    </w:p>
+    <w:p>
+      <w:proofErr w:type="gramStart"/>
+      <w:r>
+        <w:rPr>
+          <w:rFonts w:ascii="Times" w:hAnsi="Times"/>
+          <w:color w:val="000000"/>
+          <w:sz w:val="27"/>
+          <w:szCs w:val="27"/>
+        </w:rPr>
+        <w:t>\( \</w:t>
+      </w:r>
+      <w:proofErr w:type="gramEnd"/>
+      <w:r>
+        <w:rPr>
+          <w:rFonts w:ascii="Times" w:hAnsi="Times"/>
+          <w:color w:val="000000"/>
+          <w:sz w:val="27"/>
+          <w:szCs w:val="27"/>
+        </w:rPr>
+        <w:t>square A^{\alpha} B_{\alpha} + \square B_{\alpha} A^{\alpha} + \square B_{\alpha} A^{\alpha} + \square A^{\alpha} B_{\alpha} \)</w:t>
+      </w:r>
+    </w:p>
+    <w:p/>
+    <w:p/>
+    <w:p>
+      <w:pPr>
+        <w:rPr>
+          <w:rFonts w:ascii="Helvetica Neue" w:hAnsi="Helvetica Neue"/>
+          <w:color w:val="FF0000"/>
+          <w:sz w:val="18"/>
+          <w:szCs w:val="18"/>
+        </w:rPr>
+      </w:pPr>
+      <w:r>
+        <w:rPr>
+          <w:rFonts w:ascii="Helvetica Neue" w:hAnsi="Helvetica Neue"/>
+          <w:color w:val="FF0000"/>
+          <w:sz w:val="18"/>
+          <w:szCs w:val="18"/>
+        </w:rPr>
+        <w:t xml:space="preserve">******** also check with equals </w:t>
+      </w:r>
+      <w:proofErr w:type="spellStart"/>
+      <w:r>
+        <w:rPr>
+          <w:rFonts w:ascii="Helvetica Neue" w:hAnsi="Helvetica Neue"/>
+          <w:color w:val="FF0000"/>
+          <w:sz w:val="18"/>
+          <w:szCs w:val="18"/>
+        </w:rPr>
+        <w:t>signssssss</w:t>
+      </w:r>
+      <w:proofErr w:type="spellEnd"/>
     </w:p>
     <w:p>
       <w:pPr>
@@ -2325,61 +3071,7 @@
           <w:sz w:val="18"/>
           <w:szCs w:val="18"/>
         </w:rPr>
-        <w:t>\(A</w:t>
-      </w:r>
-      <w:r>
-        <w:rPr>
-          <w:rFonts w:ascii="Helvetica Neue" w:hAnsi="Helvetica Neue"/>
-          <w:color w:val="000000" w:themeColor="text1"/>
-          <w:sz w:val="18"/>
-          <w:szCs w:val="18"/>
-        </w:rPr>
-        <w:t xml:space="preserve"> \eta^{\gamma \epsilon}</w:t>
-      </w:r>
-      <w:r>
-        <w:rPr>
-          <w:rFonts w:ascii="Helvetica Neue" w:hAnsi="Helvetica Neue"/>
-          <w:color w:val="000000" w:themeColor="text1"/>
-          <w:sz w:val="18"/>
-          <w:szCs w:val="18"/>
-        </w:rPr>
-        <w:t xml:space="preserve"> + </w:t>
-      </w:r>
-      <w:r>
-        <w:rPr>
-          <w:rFonts w:ascii="Helvetica Neue" w:hAnsi="Helvetica Neue"/>
-          <w:color w:val="000000" w:themeColor="text1"/>
-          <w:sz w:val="18"/>
-          <w:szCs w:val="18"/>
-        </w:rPr>
-        <w:t>A</w:t>
-      </w:r>
-      <w:r>
-        <w:rPr>
-          <w:rFonts w:ascii="Helvetica Neue" w:hAnsi="Helvetica Neue"/>
-          <w:color w:val="000000" w:themeColor="text1"/>
-          <w:sz w:val="18"/>
-          <w:szCs w:val="18"/>
-        </w:rPr>
-        <w:t xml:space="preserve">5B + </w:t>
-      </w:r>
-      <w:r>
-        <w:rPr>
-          <w:rFonts w:ascii="Helvetica Neue" w:hAnsi="Helvetica Neue"/>
-          <w:color w:val="000000" w:themeColor="text1"/>
-          <w:sz w:val="18"/>
-          <w:szCs w:val="18"/>
-        </w:rPr>
-        <w:t>56 \delta^{\phi}_{\xi}</w:t>
-      </w:r>
-      <w:r>
-        <w:rPr>
-          <w:rFonts w:ascii="Helvetica Neue" w:hAnsi="Helvetica Neue"/>
-          <w:color w:val="000000" w:themeColor="text1"/>
-          <w:sz w:val="18"/>
-          <w:szCs w:val="18"/>
-        </w:rPr>
-        <w:t xml:space="preserve"> \) \partial_{\mu} \(Y \partial</w:t>
+        <w:t>\(A \eta^{\gamma \epsilon} + A5B + 56 \delta^{\phi}_{\xi} \) \partial_{\mu} \(Y \partial</w:t>
       </w:r>
       <w:r>
         <w:rPr>
@@ -2410,8 +3102,6 @@
           <w:szCs w:val="18"/>
         </w:rPr>
       </w:pPr>
-      <w:bookmarkStart w:id="0" w:name="_GoBack"/>
-      <w:bookmarkEnd w:id="0"/>
       <w:r>
         <w:rPr>
           <w:rFonts w:ascii="Helvetica Neue" w:hAnsi="Helvetica Neue"/>
@@ -3284,6 +3974,7 @@
       <w:pPr>
         <w:rPr>
           <w:rFonts w:ascii="Helvetica Neue" w:hAnsi="Helvetica Neue"/>
+          <w:color w:val="000000"/>
           <w:sz w:val="18"/>
           <w:szCs w:val="18"/>
         </w:rPr>
@@ -3338,10 +4029,288 @@
       <w:pPr>
         <w:rPr>
           <w:rFonts w:ascii="Helvetica Neue" w:hAnsi="Helvetica Neue"/>
-          <w:sz w:val="18"/>
-          <w:szCs w:val="18"/>
-        </w:rPr>
-      </w:pPr>
+          <w:color w:val="000000"/>
+          <w:sz w:val="18"/>
+          <w:szCs w:val="18"/>
+        </w:rPr>
+      </w:pPr>
+    </w:p>
+    <w:p>
+      <w:pPr>
+        <w:rPr>
+          <w:rFonts w:ascii="Helvetica Neue" w:hAnsi="Helvetica Neue"/>
+          <w:color w:val="000000"/>
+          <w:sz w:val="18"/>
+          <w:szCs w:val="18"/>
+        </w:rPr>
+      </w:pPr>
+    </w:p>
+    <w:p>
+      <w:pPr>
+        <w:rPr>
+          <w:rFonts w:ascii="Helvetica Neue" w:hAnsi="Helvetica Neue"/>
+          <w:color w:val="FF0000"/>
+          <w:sz w:val="18"/>
+          <w:szCs w:val="18"/>
+        </w:rPr>
+      </w:pPr>
+      <w:r>
+        <w:rPr>
+          <w:rFonts w:ascii="Helvetica Neue" w:hAnsi="Helvetica Neue"/>
+          <w:color w:val="FF0000"/>
+          <w:sz w:val="18"/>
+          <w:szCs w:val="18"/>
+        </w:rPr>
+        <w:t>Is this sensical or non-sensical???</w:t>
+      </w:r>
+    </w:p>
+    <w:p>
+      <w:pPr>
+        <w:rPr>
+          <w:rFonts w:ascii="Helvetica Neue" w:hAnsi="Helvetica Neue"/>
+          <w:sz w:val="18"/>
+          <w:szCs w:val="18"/>
+        </w:rPr>
+      </w:pPr>
+    </w:p>
+    <w:p>
+      <w:pPr>
+        <w:rPr>
+          <w:rFonts w:ascii="Helvetica Neue" w:hAnsi="Helvetica Neue"/>
+          <w:color w:val="92D050"/>
+          <w:sz w:val="18"/>
+          <w:szCs w:val="18"/>
+        </w:rPr>
+      </w:pPr>
+      <w:proofErr w:type="gramStart"/>
+      <w:r>
+        <w:rPr>
+          <w:rFonts w:ascii="Helvetica Neue" w:hAnsi="Helvetica Neue"/>
+          <w:color w:val="92D050"/>
+          <w:sz w:val="18"/>
+          <w:szCs w:val="18"/>
+        </w:rPr>
+        <w:t>\( \</w:t>
+      </w:r>
+      <w:proofErr w:type="gramEnd"/>
+      <w:r>
+        <w:rPr>
+          <w:rFonts w:ascii="Helvetica Neue" w:hAnsi="Helvetica Neue"/>
+          <w:color w:val="92D050"/>
+          <w:sz w:val="18"/>
+          <w:szCs w:val="18"/>
+        </w:rPr>
+        <w:t>partial_{alpha} \) \(A^{\gamma}B_{\gamma}\)</w:t>
+      </w:r>
+      <w:r>
+        <w:rPr>
+          <w:rFonts w:ascii="Helvetica Neue" w:hAnsi="Helvetica Neue"/>
+          <w:color w:val="92D050"/>
+          <w:sz w:val="18"/>
+          <w:szCs w:val="18"/>
+        </w:rPr>
+        <w:t xml:space="preserve"> -&gt; LEADS TO </w:t>
+      </w:r>
+    </w:p>
+    <w:p>
+      <w:pPr>
+        <w:rPr>
+          <w:color w:val="92D050"/>
+        </w:rPr>
+      </w:pPr>
+      <w:r>
+        <w:rPr>
+          <w:rFonts w:ascii="Times" w:hAnsi="Times"/>
+          <w:color w:val="92D050"/>
+          <w:sz w:val="27"/>
+          <w:szCs w:val="27"/>
+        </w:rPr>
+        <w:t>\partial_{alpha}</w:t>
+      </w:r>
+      <w:proofErr w:type="gramStart"/>
+      <w:r>
+        <w:rPr>
+          <w:rFonts w:ascii="Times" w:hAnsi="Times"/>
+          <w:color w:val="92D050"/>
+          <w:sz w:val="27"/>
+          <w:szCs w:val="27"/>
+        </w:rPr>
+        <w:t>\( A</w:t>
+      </w:r>
+      <w:proofErr w:type="gramEnd"/>
+      <w:r>
+        <w:rPr>
+          <w:rFonts w:ascii="Times" w:hAnsi="Times"/>
+          <w:color w:val="92D050"/>
+          <w:sz w:val="27"/>
+          <w:szCs w:val="27"/>
+        </w:rPr>
+        <w:t>^{\gamma} B_{\gamma} \)</w:t>
+      </w:r>
+    </w:p>
+    <w:p>
+      <w:pPr>
+        <w:rPr>
+          <w:rFonts w:ascii="Helvetica Neue" w:hAnsi="Helvetica Neue"/>
+          <w:color w:val="92D050"/>
+          <w:sz w:val="18"/>
+          <w:szCs w:val="18"/>
+        </w:rPr>
+      </w:pPr>
+    </w:p>
+    <w:p>
+      <w:pPr>
+        <w:rPr>
+          <w:rFonts w:ascii="Helvetica Neue" w:hAnsi="Helvetica Neue"/>
+          <w:color w:val="92D050"/>
+          <w:sz w:val="18"/>
+          <w:szCs w:val="18"/>
+        </w:rPr>
+      </w:pPr>
+      <w:r>
+        <w:rPr>
+          <w:rFonts w:ascii="Helvetica Neue" w:hAnsi="Helvetica Neue"/>
+          <w:color w:val="92D050"/>
+          <w:sz w:val="18"/>
+          <w:szCs w:val="18"/>
+        </w:rPr>
+        <w:t>What about…</w:t>
+      </w:r>
+    </w:p>
+    <w:p>
+      <w:pPr>
+        <w:rPr>
+          <w:rFonts w:ascii="Helvetica Neue" w:hAnsi="Helvetica Neue"/>
+          <w:color w:val="92D050"/>
+          <w:sz w:val="18"/>
+          <w:szCs w:val="18"/>
+        </w:rPr>
+      </w:pPr>
+    </w:p>
+    <w:p>
+      <w:pPr>
+        <w:rPr>
+          <w:rFonts w:ascii="Helvetica Neue" w:hAnsi="Helvetica Neue"/>
+          <w:color w:val="92D050"/>
+          <w:sz w:val="18"/>
+          <w:szCs w:val="18"/>
+        </w:rPr>
+      </w:pPr>
+      <w:proofErr w:type="gramStart"/>
+      <w:r>
+        <w:rPr>
+          <w:rFonts w:ascii="Helvetica Neue" w:hAnsi="Helvetica Neue"/>
+          <w:color w:val="92D050"/>
+          <w:sz w:val="18"/>
+          <w:szCs w:val="18"/>
+        </w:rPr>
+        <w:t>\( \</w:t>
+      </w:r>
+      <w:proofErr w:type="gramEnd"/>
+      <w:r>
+        <w:rPr>
+          <w:rFonts w:ascii="Helvetica Neue" w:hAnsi="Helvetica Neue"/>
+          <w:color w:val="92D050"/>
+          <w:sz w:val="18"/>
+          <w:szCs w:val="18"/>
+        </w:rPr>
+        <w:t>partial_{</w:t>
+      </w:r>
+      <w:r>
+        <w:rPr>
+          <w:rFonts w:ascii="Helvetica Neue" w:hAnsi="Helvetica Neue"/>
+          <w:color w:val="92D050"/>
+          <w:sz w:val="18"/>
+          <w:szCs w:val="18"/>
+        </w:rPr>
+        <w:t>\</w:t>
+      </w:r>
+      <w:r>
+        <w:rPr>
+          <w:rFonts w:ascii="Helvetica Neue" w:hAnsi="Helvetica Neue"/>
+          <w:color w:val="92D050"/>
+          <w:sz w:val="18"/>
+          <w:szCs w:val="18"/>
+        </w:rPr>
+        <w:t xml:space="preserve">alpha} \) </w:t>
+      </w:r>
+      <w:r>
+        <w:rPr>
+          <w:rFonts w:ascii="Helvetica Neue" w:hAnsi="Helvetica Neue"/>
+          <w:color w:val="92D050"/>
+          <w:sz w:val="18"/>
+          <w:szCs w:val="18"/>
+        </w:rPr>
+        <w:t>\partial^{\alpha}</w:t>
+      </w:r>
+      <w:r>
+        <w:rPr>
+          <w:rFonts w:ascii="Helvetica Neue" w:hAnsi="Helvetica Neue"/>
+          <w:color w:val="92D050"/>
+          <w:sz w:val="18"/>
+          <w:szCs w:val="18"/>
+        </w:rPr>
+        <w:t>\(A^{\gamma}B_{\gamma}\)</w:t>
+      </w:r>
+      <w:r>
+        <w:rPr>
+          <w:rFonts w:ascii="Helvetica Neue" w:hAnsi="Helvetica Neue"/>
+          <w:color w:val="92D050"/>
+          <w:sz w:val="18"/>
+          <w:szCs w:val="18"/>
+        </w:rPr>
+        <w:t xml:space="preserve"> -&gt; LEADS TO</w:t>
+      </w:r>
+    </w:p>
+    <w:p>
+      <w:pPr>
+        <w:rPr>
+          <w:rFonts w:ascii="Helvetica Neue" w:hAnsi="Helvetica Neue"/>
+          <w:color w:val="92D050"/>
+          <w:sz w:val="18"/>
+          <w:szCs w:val="18"/>
+        </w:rPr>
+      </w:pPr>
+    </w:p>
+    <w:p>
+      <w:r>
+        <w:rPr>
+          <w:rFonts w:ascii="Times" w:hAnsi="Times"/>
+          <w:color w:val="92D050"/>
+          <w:sz w:val="27"/>
+          <w:szCs w:val="27"/>
+        </w:rPr>
+        <w:t>\partial</w:t>
+      </w:r>
+      <w:r>
+        <w:rPr>
+          <w:rFonts w:ascii="Times" w:hAnsi="Times"/>
+          <w:color w:val="000000"/>
+          <w:sz w:val="27"/>
+          <w:szCs w:val="27"/>
+        </w:rPr>
+        <w:t>_{\</w:t>
+      </w:r>
+      <w:proofErr w:type="gramStart"/>
+      <w:r>
+        <w:rPr>
+          <w:rFonts w:ascii="Times" w:hAnsi="Times"/>
+          <w:color w:val="000000"/>
+          <w:sz w:val="27"/>
+          <w:szCs w:val="27"/>
+        </w:rPr>
+        <w:t>alpha}\</w:t>
+      </w:r>
+      <w:proofErr w:type="gramEnd"/>
+      <w:r>
+        <w:rPr>
+          <w:rFonts w:ascii="Times" w:hAnsi="Times"/>
+          <w:color w:val="000000"/>
+          <w:sz w:val="27"/>
+          <w:szCs w:val="27"/>
+        </w:rPr>
+        <w:t>partial^{\alpha}\( A^{\gamma} B_{\gamma} \)</w:t>
+      </w:r>
     </w:p>
     <w:p>
       <w:pPr>
@@ -4358,6 +5327,7 @@
           <w:szCs w:val="18"/>
           <w:lang w:val="fr-FR"/>
         </w:rPr>
+        <w:lastRenderedPageBreak/>
         <w:t>\partial_{\gamma}h</w:t>
       </w:r>
       <w:proofErr w:type="gramStart"/>
@@ -5706,6 +6676,7 @@
           <w:sz w:val="18"/>
           <w:szCs w:val="18"/>
         </w:rPr>
+        <w:lastRenderedPageBreak/>
         <w:t>*** what about if there’s a different index with the same sum pattern, and what about coefficient of 1</w:t>
       </w:r>
     </w:p>
@@ -5971,7 +6942,6 @@
           <w:sz w:val="18"/>
           <w:szCs w:val="18"/>
         </w:rPr>
-        <w:lastRenderedPageBreak/>
         <w:t>Replace</w:t>
       </w:r>
     </w:p>
@@ -8524,6 +9494,7 @@
           <w:sz w:val="18"/>
           <w:szCs w:val="18"/>
         </w:rPr>
+        <w:lastRenderedPageBreak/>
         <w:t>\(</w:t>
       </w:r>
       <w:proofErr w:type="gramEnd"/>
@@ -9892,6 +10863,7 @@
           <w:sz w:val="18"/>
           <w:szCs w:val="18"/>
         </w:rPr>
+        <w:lastRenderedPageBreak/>
         <w:br/>
         <w:t> sort the tensors in each term by number of derivatives (least to greatest)</w:t>
       </w:r>
@@ -10036,7 +11008,6 @@
           <w:sz w:val="18"/>
           <w:szCs w:val="18"/>
         </w:rPr>
-        <w:lastRenderedPageBreak/>
         <w:t xml:space="preserve">4A\partial_{\gamma} \square G^{\nu \gamma} \partial_{\beta}\partial^{\xi} M^{\beta}_{\xi}   \square \square \partial_{\chi} X^{\kappa \zeta}_{\nu}  \partial_{\mu}T^{\mu} </w:t>
       </w:r>
       <w:r>
@@ -10974,6 +11945,7 @@
           <w:sz w:val="18"/>
           <w:szCs w:val="18"/>
         </w:rPr>
+        <w:lastRenderedPageBreak/>
         <w:br/>
       </w:r>
     </w:p>
@@ -11162,7 +12134,6 @@
           <w:sz w:val="18"/>
           <w:szCs w:val="18"/>
         </w:rPr>
-        <w:lastRenderedPageBreak/>
         <w:br/>
       </w:r>
     </w:p>
@@ -12487,7 +13458,7 @@
   <w:style w:type="paragraph" w:default="1" w:styleId="Normal">
     <w:name w:val="Normal"/>
     <w:qFormat/>
-    <w:rsid w:val="003E18A0"/>
+    <w:rsid w:val="005F2F45"/>
     <w:rPr>
       <w:rFonts w:ascii="Times New Roman" w:eastAsia="Times New Roman" w:hAnsi="Times New Roman" w:cs="Times New Roman"/>
     </w:rPr>

</xml_diff>

<commit_message>
add representation test cases
</commit_message>
<xml_diff>
--- a/TensorGym_testcases.docx
+++ b/TensorGym_testcases.docx
@@ -78,8 +78,6 @@
         </w:rPr>
         <w:t>ISSUES WITH NEGATIVES!!!!</w:t>
       </w:r>
-      <w:bookmarkStart w:id="0" w:name="_GoBack"/>
-      <w:bookmarkEnd w:id="0"/>
     </w:p>
     <w:p>
       <w:pPr>
@@ -330,6 +328,35 @@
       <w:pPr>
         <w:rPr>
           <w:rFonts w:ascii="Helvetica Neue" w:hAnsi="Helvetica Neue"/>
+          <w:color w:val="000000"/>
+          <w:sz w:val="18"/>
+          <w:szCs w:val="18"/>
+        </w:rPr>
+      </w:pPr>
+      <w:r>
+        <w:rPr>
+          <w:rFonts w:ascii="Helvetica Neue" w:hAnsi="Helvetica Neue"/>
+          <w:color w:val="000000"/>
+          <w:sz w:val="18"/>
+          <w:szCs w:val="18"/>
+        </w:rPr>
+        <w:t>Representation</w:t>
+      </w:r>
+    </w:p>
+    <w:p>
+      <w:pPr>
+        <w:rPr>
+          <w:rFonts w:ascii="Helvetica Neue" w:hAnsi="Helvetica Neue"/>
+          <w:color w:val="000000"/>
+          <w:sz w:val="18"/>
+          <w:szCs w:val="18"/>
+        </w:rPr>
+      </w:pPr>
+    </w:p>
+    <w:p>
+      <w:pPr>
+        <w:rPr>
+          <w:rFonts w:ascii="Helvetica Neue" w:hAnsi="Helvetica Neue"/>
           <w:color w:val="FF0000"/>
           <w:sz w:val="18"/>
           <w:szCs w:val="18"/>
@@ -386,22 +413,230 @@
     <w:p>
       <w:pPr>
         <w:rPr>
-          <w:rFonts w:ascii="Helvetica Neue" w:hAnsi="Helvetica Neue"/>
-          <w:color w:val="000000"/>
-          <w:sz w:val="18"/>
-          <w:szCs w:val="18"/>
-        </w:rPr>
-      </w:pPr>
-    </w:p>
-    <w:p>
-      <w:pPr>
-        <w:rPr>
-          <w:rFonts w:ascii="Helvetica Neue" w:hAnsi="Helvetica Neue"/>
-          <w:color w:val="000000"/>
-          <w:sz w:val="18"/>
-          <w:szCs w:val="18"/>
-        </w:rPr>
-      </w:pPr>
+          <w:rFonts w:ascii="Times" w:hAnsi="Times"/>
+          <w:color w:val="000000"/>
+          <w:sz w:val="27"/>
+          <w:szCs w:val="27"/>
+        </w:rPr>
+      </w:pPr>
+      <w:r>
+        <w:rPr>
+          <w:rFonts w:ascii="Times" w:hAnsi="Times"/>
+          <w:color w:val="000000"/>
+          <w:sz w:val="27"/>
+          <w:szCs w:val="27"/>
+        </w:rPr>
+        <w:t>A^{\mu} + C</w:t>
+      </w:r>
+      <w:proofErr w:type="gramStart"/>
+      <w:r>
+        <w:rPr>
+          <w:rFonts w:ascii="Times" w:hAnsi="Times"/>
+          <w:color w:val="000000"/>
+          <w:sz w:val="27"/>
+          <w:szCs w:val="27"/>
+        </w:rPr>
+        <w:t>^{</w:t>
+      </w:r>
+      <w:proofErr w:type="gramEnd"/>
+      <w:r>
+        <w:rPr>
+          <w:rFonts w:ascii="Times" w:hAnsi="Times"/>
+          <w:color w:val="000000"/>
+          <w:sz w:val="27"/>
+          <w:szCs w:val="27"/>
+        </w:rPr>
+        <w:t>} \(– A^{\gamma} B^{\zeta} \)</w:t>
+      </w:r>
+    </w:p>
+    <w:p>
+      <w:pPr>
+        <w:rPr>
+          <w:rFonts w:ascii="Times" w:hAnsi="Times"/>
+          <w:color w:val="000000"/>
+          <w:sz w:val="27"/>
+          <w:szCs w:val="27"/>
+        </w:rPr>
+      </w:pPr>
+    </w:p>
+    <w:p>
+      <w:pPr>
+        <w:rPr>
+          <w:rFonts w:ascii="Helvetica Neue" w:hAnsi="Helvetica Neue"/>
+          <w:color w:val="92D050"/>
+          <w:sz w:val="18"/>
+          <w:szCs w:val="18"/>
+        </w:rPr>
+      </w:pPr>
+      <w:r>
+        <w:rPr>
+          <w:rFonts w:ascii="Helvetica Neue" w:hAnsi="Helvetica Neue"/>
+          <w:color w:val="92D050"/>
+          <w:sz w:val="18"/>
+          <w:szCs w:val="18"/>
+        </w:rPr>
+        <w:t>\(A^{\mu} + C^{</w:t>
+      </w:r>
+      <w:r>
+        <w:rPr>
+          <w:rFonts w:ascii="Helvetica Neue" w:hAnsi="Helvetica Neue"/>
+          <w:color w:val="92D050"/>
+          <w:sz w:val="18"/>
+          <w:szCs w:val="18"/>
+        </w:rPr>
+        <w:t>\</w:t>
+      </w:r>
+      <w:proofErr w:type="gramStart"/>
+      <w:r>
+        <w:rPr>
+          <w:rFonts w:ascii="Helvetica Neue" w:hAnsi="Helvetica Neue"/>
+          <w:color w:val="92D050"/>
+          <w:sz w:val="18"/>
+          <w:szCs w:val="18"/>
+        </w:rPr>
+        <w:t>epsilon</w:t>
+      </w:r>
+      <w:r>
+        <w:rPr>
+          <w:rFonts w:ascii="Helvetica Neue" w:hAnsi="Helvetica Neue"/>
+          <w:color w:val="92D050"/>
+          <w:sz w:val="18"/>
+          <w:szCs w:val="18"/>
+        </w:rPr>
+        <w:t>}\</w:t>
+      </w:r>
+      <w:proofErr w:type="gramEnd"/>
+      <w:r>
+        <w:rPr>
+          <w:rFonts w:ascii="Helvetica Neue" w:hAnsi="Helvetica Neue"/>
+          <w:color w:val="92D050"/>
+          <w:sz w:val="18"/>
+          <w:szCs w:val="18"/>
+        </w:rPr>
+        <w:t>(A^{\gamma} – B^{\zeta}\) \)</w:t>
+      </w:r>
+      <w:r>
+        <w:rPr>
+          <w:rFonts w:ascii="Helvetica Neue" w:hAnsi="Helvetica Neue"/>
+          <w:color w:val="92D050"/>
+          <w:sz w:val="18"/>
+          <w:szCs w:val="18"/>
+        </w:rPr>
+        <w:t xml:space="preserve"> -&gt; </w:t>
+      </w:r>
+    </w:p>
+    <w:p>
+      <w:r>
+        <w:rPr>
+          <w:rFonts w:ascii="Times" w:hAnsi="Times"/>
+          <w:color w:val="000000"/>
+          <w:sz w:val="27"/>
+          <w:szCs w:val="27"/>
+        </w:rPr>
+        <w:t xml:space="preserve">A^{\mu} + C^{\epsilon} </w:t>
+      </w:r>
+      <w:proofErr w:type="gramStart"/>
+      <w:r>
+        <w:rPr>
+          <w:rFonts w:ascii="Times" w:hAnsi="Times"/>
+          <w:color w:val="000000"/>
+          <w:sz w:val="27"/>
+          <w:szCs w:val="27"/>
+        </w:rPr>
+        <w:t>\(</w:t>
+      </w:r>
+      <w:proofErr w:type="gramEnd"/>
+      <w:r>
+        <w:rPr>
+          <w:rFonts w:ascii="Times" w:hAnsi="Times"/>
+          <w:color w:val="000000"/>
+          <w:sz w:val="27"/>
+          <w:szCs w:val="27"/>
+        </w:rPr>
+        <w:t>– A^{\gamma} B^{\zeta} \)</w:t>
+      </w:r>
+    </w:p>
+    <w:p/>
+    <w:p>
+      <w:r>
+        <w:rPr>
+          <w:rFonts w:ascii="Helvetica Neue" w:hAnsi="Helvetica Neue"/>
+          <w:color w:val="92D050"/>
+          <w:sz w:val="18"/>
+          <w:szCs w:val="18"/>
+        </w:rPr>
+        <w:t>A^{\mu} + C^{</w:t>
+      </w:r>
+      <w:r>
+        <w:rPr>
+          <w:rFonts w:ascii="Helvetica Neue" w:hAnsi="Helvetica Neue"/>
+          <w:color w:val="92D050"/>
+          <w:sz w:val="18"/>
+          <w:szCs w:val="18"/>
+        </w:rPr>
+        <w:t>\</w:t>
+      </w:r>
+      <w:proofErr w:type="gramStart"/>
+      <w:r>
+        <w:rPr>
+          <w:rFonts w:ascii="Helvetica Neue" w:hAnsi="Helvetica Neue"/>
+          <w:color w:val="92D050"/>
+          <w:sz w:val="18"/>
+          <w:szCs w:val="18"/>
+        </w:rPr>
+        <w:t>epsilon</w:t>
+      </w:r>
+      <w:r>
+        <w:rPr>
+          <w:rFonts w:ascii="Helvetica Neue" w:hAnsi="Helvetica Neue"/>
+          <w:color w:val="92D050"/>
+          <w:sz w:val="18"/>
+          <w:szCs w:val="18"/>
+        </w:rPr>
+        <w:t>}\</w:t>
+      </w:r>
+      <w:proofErr w:type="gramEnd"/>
+      <w:r>
+        <w:rPr>
+          <w:rFonts w:ascii="Helvetica Neue" w:hAnsi="Helvetica Neue"/>
+          <w:color w:val="92D050"/>
+          <w:sz w:val="18"/>
+          <w:szCs w:val="18"/>
+        </w:rPr>
+        <w:t xml:space="preserve">(A^{\gamma} – B^{\zeta}\) </w:t>
+      </w:r>
+    </w:p>
+    <w:p/>
+    <w:p>
+      <w:r>
+        <w:rPr>
+          <w:rFonts w:ascii="Times" w:hAnsi="Times"/>
+          <w:color w:val="000000"/>
+          <w:sz w:val="27"/>
+          <w:szCs w:val="27"/>
+        </w:rPr>
+        <w:t xml:space="preserve">A^{\mu} + C^{\epsilon} </w:t>
+      </w:r>
+      <w:proofErr w:type="gramStart"/>
+      <w:r>
+        <w:rPr>
+          <w:rFonts w:ascii="Times" w:hAnsi="Times"/>
+          <w:color w:val="000000"/>
+          <w:sz w:val="27"/>
+          <w:szCs w:val="27"/>
+        </w:rPr>
+        <w:t>\(</w:t>
+      </w:r>
+      <w:proofErr w:type="gramEnd"/>
+      <w:r>
+        <w:rPr>
+          <w:rFonts w:ascii="Times" w:hAnsi="Times"/>
+          <w:color w:val="000000"/>
+          <w:sz w:val="27"/>
+          <w:szCs w:val="27"/>
+        </w:rPr>
+        <w:t>– A^{\gamma} B^{\zeta} \)</w:t>
+      </w:r>
     </w:p>
     <w:p>
       <w:pPr>
@@ -412,6 +647,18 @@
           <w:szCs w:val="18"/>
         </w:rPr>
       </w:pPr>
+    </w:p>
+    <w:p>
+      <w:pPr>
+        <w:rPr>
+          <w:rFonts w:ascii="Helvetica Neue" w:hAnsi="Helvetica Neue"/>
+          <w:color w:val="FF0000"/>
+          <w:sz w:val="18"/>
+          <w:szCs w:val="18"/>
+        </w:rPr>
+      </w:pPr>
+    </w:p>
+    <w:p>
       <w:r>
         <w:rPr>
           <w:rFonts w:ascii="Helvetica Neue" w:hAnsi="Helvetica Neue"/>
@@ -419,6 +666,75 @@
           <w:sz w:val="18"/>
           <w:szCs w:val="18"/>
         </w:rPr>
+        <w:t>A^{\mu} + \(A^{\gamma} – B^{\</w:t>
+      </w:r>
+      <w:proofErr w:type="gramStart"/>
+      <w:r>
+        <w:rPr>
+          <w:rFonts w:ascii="Helvetica Neue" w:hAnsi="Helvetica Neue"/>
+          <w:color w:val="92D050"/>
+          <w:sz w:val="18"/>
+          <w:szCs w:val="18"/>
+        </w:rPr>
+        <w:t>zeta}\</w:t>
+      </w:r>
+      <w:proofErr w:type="gramEnd"/>
+      <w:r>
+        <w:rPr>
+          <w:rFonts w:ascii="Helvetica Neue" w:hAnsi="Helvetica Neue"/>
+          <w:color w:val="92D050"/>
+          <w:sz w:val="18"/>
+          <w:szCs w:val="18"/>
+        </w:rPr>
+        <w:t xml:space="preserve">) </w:t>
+      </w:r>
+    </w:p>
+    <w:p>
+      <w:pPr>
+        <w:rPr>
+          <w:rFonts w:ascii="Helvetica Neue" w:hAnsi="Helvetica Neue"/>
+          <w:color w:val="FF0000"/>
+          <w:sz w:val="18"/>
+          <w:szCs w:val="18"/>
+        </w:rPr>
+      </w:pPr>
+    </w:p>
+    <w:p>
+      <w:pPr>
+        <w:rPr>
+          <w:rFonts w:ascii="Helvetica Neue" w:hAnsi="Helvetica Neue"/>
+          <w:color w:val="000000"/>
+          <w:sz w:val="18"/>
+          <w:szCs w:val="18"/>
+        </w:rPr>
+      </w:pPr>
+    </w:p>
+    <w:p>
+      <w:pPr>
+        <w:rPr>
+          <w:rFonts w:ascii="Helvetica Neue" w:hAnsi="Helvetica Neue"/>
+          <w:color w:val="000000"/>
+          <w:sz w:val="18"/>
+          <w:szCs w:val="18"/>
+        </w:rPr>
+      </w:pPr>
+    </w:p>
+    <w:p>
+      <w:pPr>
+        <w:rPr>
+          <w:rFonts w:ascii="Helvetica Neue" w:hAnsi="Helvetica Neue"/>
+          <w:color w:val="FF0000"/>
+          <w:sz w:val="18"/>
+          <w:szCs w:val="18"/>
+        </w:rPr>
+      </w:pPr>
+      <w:r>
+        <w:rPr>
+          <w:rFonts w:ascii="Helvetica Neue" w:hAnsi="Helvetica Neue"/>
+          <w:color w:val="92D050"/>
+          <w:sz w:val="18"/>
+          <w:szCs w:val="18"/>
+        </w:rPr>
         <w:t>A^{\mu} + C^</w:t>
       </w:r>
       <w:proofErr w:type="gramStart"/>
@@ -542,16 +858,7 @@
           <w:sz w:val="18"/>
           <w:szCs w:val="18"/>
         </w:rPr>
-        <w:t xml:space="preserve"> </w:t>
-      </w:r>
-      <w:r>
-        <w:rPr>
-          <w:rFonts w:ascii="Helvetica Neue" w:hAnsi="Helvetica Neue"/>
-          <w:color w:val="92D050"/>
-          <w:sz w:val="18"/>
-          <w:szCs w:val="18"/>
-        </w:rPr>
-        <w:t>- WORKS</w:t>
+        <w:t xml:space="preserve"> - WORKS</w:t>
       </w:r>
     </w:p>
     <w:p>
@@ -1289,7 +1596,6 @@
           <w:sz w:val="18"/>
           <w:szCs w:val="18"/>
         </w:rPr>
-        <w:lastRenderedPageBreak/>
         <w:t>\(</w:t>
       </w:r>
       <w:proofErr w:type="gramEnd"/>
@@ -1949,26 +2255,28 @@
           <w:sz w:val="27"/>
           <w:szCs w:val="27"/>
         </w:rPr>
-        <w:t>^{\gamma}B^{\zeta}</w:t>
-      </w:r>
-      <w:r>
+        <w:t>^{\gamma}B^{\zeta}G^{\alpha}\) -&gt; WORKING</w:t>
+      </w:r>
+    </w:p>
+    <w:p>
+      <w:pPr>
         <w:rPr>
           <w:rFonts w:ascii="Times" w:hAnsi="Times"/>
           <w:color w:val="000000"/>
           <w:sz w:val="27"/>
           <w:szCs w:val="27"/>
         </w:rPr>
-        <w:t>G^{\alpha}</w:t>
-      </w:r>
-      <w:r>
+      </w:pPr>
+    </w:p>
+    <w:p>
+      <w:pPr>
         <w:rPr>
           <w:rFonts w:ascii="Times" w:hAnsi="Times"/>
           <w:color w:val="000000"/>
           <w:sz w:val="27"/>
           <w:szCs w:val="27"/>
         </w:rPr>
-        <w:t>\)</w:t>
-      </w:r>
+      </w:pPr>
       <w:r>
         <w:rPr>
           <w:rFonts w:ascii="Times" w:hAnsi="Times"/>
@@ -1976,7 +2284,7 @@
           <w:sz w:val="27"/>
           <w:szCs w:val="27"/>
         </w:rPr>
-        <w:t xml:space="preserve"> -&gt; WORKING</w:t>
+        <w:t>\( \partial_{\mu}A^{\gamma} B^{\zeta} G^{\alpha} + \partial_{\mu}B^{\zeta} G^{\alpha} A^{\gamma} + \partial_{\mu}G^{\alpha} B^{\zeta} A^{\gamma} \)</w:t>
       </w:r>
     </w:p>
     <w:p>
@@ -2005,10 +2313,10 @@
           <w:sz w:val="27"/>
           <w:szCs w:val="27"/>
         </w:rPr>
-        <w:lastRenderedPageBreak/>
-        <w:t>\( \partial_{\mu}A^{\gamma} B^{\zeta} G^{\alpha} + \partial_{\mu}B^{\zeta} G^{\alpha} A^{\gamma} + \partial_{\mu}G^{\alpha} B^{\zeta} A^{\gamma} \)</w:t>
-      </w:r>
-    </w:p>
+        <w:t>*** Distribute through multiple terms</w:t>
+      </w:r>
+    </w:p>
+    <w:p/>
     <w:p>
       <w:pPr>
         <w:rPr>
@@ -2018,16 +2326,16 @@
           <w:szCs w:val="27"/>
         </w:rPr>
       </w:pPr>
-    </w:p>
-    <w:p>
-      <w:pPr>
+      <w:r>
         <w:rPr>
           <w:rFonts w:ascii="Times" w:hAnsi="Times"/>
           <w:color w:val="000000"/>
           <w:sz w:val="27"/>
           <w:szCs w:val="27"/>
         </w:rPr>
-      </w:pPr>
+        <w:t xml:space="preserve">\partial_{\mu} </w:t>
+      </w:r>
+      <w:proofErr w:type="gramStart"/>
       <w:r>
         <w:rPr>
           <w:rFonts w:ascii="Times" w:hAnsi="Times"/>
@@ -2035,56 +2343,17 @@
           <w:sz w:val="27"/>
           <w:szCs w:val="27"/>
         </w:rPr>
-        <w:t>*** Distribute through multiple terms</w:t>
-      </w:r>
-    </w:p>
-    <w:p/>
-    <w:p>
-      <w:pPr>
+        <w:t>\( A</w:t>
+      </w:r>
+      <w:proofErr w:type="gramEnd"/>
+      <w:r>
         <w:rPr>
           <w:rFonts w:ascii="Times" w:hAnsi="Times"/>
           <w:color w:val="000000"/>
           <w:sz w:val="27"/>
           <w:szCs w:val="27"/>
         </w:rPr>
-      </w:pPr>
-      <w:r>
-        <w:rPr>
-          <w:rFonts w:ascii="Times" w:hAnsi="Times"/>
-          <w:color w:val="000000"/>
-          <w:sz w:val="27"/>
-          <w:szCs w:val="27"/>
-        </w:rPr>
-        <w:t xml:space="preserve">\partial_{\mu} </w:t>
-      </w:r>
-      <w:proofErr w:type="gramStart"/>
-      <w:r>
-        <w:rPr>
-          <w:rFonts w:ascii="Times" w:hAnsi="Times"/>
-          <w:color w:val="000000"/>
-          <w:sz w:val="27"/>
-          <w:szCs w:val="27"/>
-        </w:rPr>
-        <w:t>\( A</w:t>
-      </w:r>
-      <w:proofErr w:type="gramEnd"/>
-      <w:r>
-        <w:rPr>
-          <w:rFonts w:ascii="Times" w:hAnsi="Times"/>
-          <w:color w:val="000000"/>
-          <w:sz w:val="27"/>
-          <w:szCs w:val="27"/>
-        </w:rPr>
-        <w:t>^{\gamma}B^{\zeta}\)</w:t>
-      </w:r>
-      <w:r>
-        <w:rPr>
-          <w:rFonts w:ascii="Times" w:hAnsi="Times"/>
-          <w:color w:val="000000"/>
-          <w:sz w:val="27"/>
-          <w:szCs w:val="27"/>
-        </w:rPr>
-        <w:t xml:space="preserve"> \partial_{\alpha}\(A_{\gamma}\) + \partial_{\alpha}\(G_{\mu \zeta}\) -&gt; </w:t>
+        <w:t xml:space="preserve">^{\gamma}B^{\zeta}\) \partial_{\alpha}\(A_{\gamma}\) + \partial_{\alpha}\(G_{\mu \zeta}\) -&gt; </w:t>
       </w:r>
       <w:r>
         <w:rPr>
@@ -2566,7 +2835,6 @@
           <w:sz w:val="18"/>
           <w:szCs w:val="18"/>
         </w:rPr>
-        <w:lastRenderedPageBreak/>
         <w:t> </w:t>
       </w:r>
       <w:r>
@@ -3129,6 +3397,7 @@
           <w:sz w:val="18"/>
           <w:szCs w:val="18"/>
         </w:rPr>
+        <w:lastRenderedPageBreak/>
         <w:t>TODO: decide on how partials behave then implement test cases for them</w:t>
       </w:r>
     </w:p>
@@ -3285,7 +3554,6 @@
           <w:sz w:val="18"/>
           <w:szCs w:val="18"/>
         </w:rPr>
-        <w:lastRenderedPageBreak/>
         <w:t xml:space="preserve">\partial_{\mu}   </w:t>
       </w:r>
       <w:r>
@@ -3886,6 +4154,7 @@
           <w:sz w:val="18"/>
           <w:szCs w:val="18"/>
         </w:rPr>
+        <w:lastRenderedPageBreak/>
         <w:t>A^{\epsilon} \partial_{\mu}  \(</w:t>
       </w:r>
       <w:r>
@@ -4232,34 +4501,7 @@
           <w:sz w:val="18"/>
           <w:szCs w:val="18"/>
         </w:rPr>
-        <w:t xml:space="preserve">alpha} \) </w:t>
-      </w:r>
-      <w:r>
-        <w:rPr>
-          <w:rFonts w:ascii="Helvetica Neue" w:hAnsi="Helvetica Neue"/>
-          <w:color w:val="92D050"/>
-          <w:sz w:val="18"/>
-          <w:szCs w:val="18"/>
-        </w:rPr>
-        <w:t>\partial^{\alpha}</w:t>
-      </w:r>
-      <w:r>
-        <w:rPr>
-          <w:rFonts w:ascii="Helvetica Neue" w:hAnsi="Helvetica Neue"/>
-          <w:color w:val="92D050"/>
-          <w:sz w:val="18"/>
-          <w:szCs w:val="18"/>
-        </w:rPr>
-        <w:t>\(A^{\gamma}B_{\gamma}\)</w:t>
-      </w:r>
-      <w:r>
-        <w:rPr>
-          <w:rFonts w:ascii="Helvetica Neue" w:hAnsi="Helvetica Neue"/>
-          <w:color w:val="92D050"/>
-          <w:sz w:val="18"/>
-          <w:szCs w:val="18"/>
-        </w:rPr>
-        <w:t xml:space="preserve"> -&gt; LEADS TO</w:t>
+        <w:t>alpha} \) \partial^{\alpha}\(A^{\gamma}B_{\gamma}\) -&gt; LEADS TO</w:t>
       </w:r>
     </w:p>
     <w:p>
@@ -5327,7 +5569,6 @@
           <w:szCs w:val="18"/>
           <w:lang w:val="fr-FR"/>
         </w:rPr>
-        <w:lastRenderedPageBreak/>
         <w:t>\partial_{\gamma}h</w:t>
       </w:r>
       <w:proofErr w:type="gramStart"/>
@@ -6418,6 +6659,7 @@
           <w:sz w:val="18"/>
           <w:szCs w:val="18"/>
         </w:rPr>
+        <w:lastRenderedPageBreak/>
         <w:br/>
       </w:r>
     </w:p>
@@ -6676,7 +6918,6 @@
           <w:sz w:val="18"/>
           <w:szCs w:val="18"/>
         </w:rPr>
-        <w:lastRenderedPageBreak/>
         <w:t>*** what about if there’s a different index with the same sum pattern, and what about coefficient of 1</w:t>
       </w:r>
     </w:p>
@@ -7663,6 +7904,7 @@
           <w:sz w:val="18"/>
           <w:szCs w:val="18"/>
         </w:rPr>
+        <w:lastRenderedPageBreak/>
         <w:t>4X \partial_{\mu} \partial_{\nu}h</w:t>
       </w:r>
       <w:proofErr w:type="gramStart"/>
@@ -9112,6 +9354,7 @@
           <w:sz w:val="18"/>
           <w:szCs w:val="18"/>
         </w:rPr>
+        <w:lastRenderedPageBreak/>
         <w:t xml:space="preserve">A^{\beta} + A^{\alpha} </w:t>
       </w:r>
       <w:r>
@@ -9494,7 +9737,6 @@
           <w:sz w:val="18"/>
           <w:szCs w:val="18"/>
         </w:rPr>
-        <w:lastRenderedPageBreak/>
         <w:t>\(</w:t>
       </w:r>
       <w:proofErr w:type="gramEnd"/>
@@ -10509,6 +10751,7 @@
           <w:sz w:val="18"/>
           <w:szCs w:val="18"/>
         </w:rPr>
+        <w:lastRenderedPageBreak/>
         <w:t>***different number of partials</w:t>
       </w:r>
     </w:p>
@@ -10846,6 +11089,800 @@
           <w:szCs w:val="18"/>
         </w:rPr>
       </w:pPr>
+    </w:p>
+    <w:p>
+      <w:pPr>
+        <w:rPr>
+          <w:rFonts w:ascii="Helvetica Neue" w:hAnsi="Helvetica Neue"/>
+          <w:color w:val="000000"/>
+          <w:sz w:val="18"/>
+          <w:szCs w:val="18"/>
+        </w:rPr>
+      </w:pPr>
+      <w:r>
+        <w:rPr>
+          <w:rFonts w:ascii="Helvetica Neue" w:hAnsi="Helvetica Neue"/>
+          <w:color w:val="000000"/>
+          <w:sz w:val="18"/>
+          <w:szCs w:val="18"/>
+        </w:rPr>
+        <w:br/>
+        <w:t> sort the tensors in each term by number of derivatives (least to greatest)</w:t>
+      </w:r>
+    </w:p>
+    <w:p>
+      <w:pPr>
+        <w:rPr>
+          <w:rFonts w:ascii="Helvetica Neue" w:hAnsi="Helvetica Neue"/>
+          <w:color w:val="000000"/>
+          <w:sz w:val="18"/>
+          <w:szCs w:val="18"/>
+        </w:rPr>
+      </w:pPr>
+    </w:p>
+    <w:p>
+      <w:pPr>
+        <w:rPr>
+          <w:rFonts w:ascii="Helvetica Neue" w:hAnsi="Helvetica Neue"/>
+          <w:color w:val="000000"/>
+          <w:sz w:val="18"/>
+          <w:szCs w:val="18"/>
+        </w:rPr>
+      </w:pPr>
+    </w:p>
+    <w:p>
+      <w:pPr>
+        <w:rPr>
+          <w:rFonts w:ascii="Helvetica Neue" w:hAnsi="Helvetica Neue"/>
+          <w:color w:val="000000"/>
+          <w:sz w:val="18"/>
+          <w:szCs w:val="18"/>
+        </w:rPr>
+      </w:pPr>
+      <w:r>
+        <w:rPr>
+          <w:rFonts w:ascii="Helvetica Neue" w:hAnsi="Helvetica Neue"/>
+          <w:color w:val="000000"/>
+          <w:sz w:val="18"/>
+          <w:szCs w:val="18"/>
+        </w:rPr>
+        <w:t xml:space="preserve">\partial_{\gamma} \square G^{\nu \gamma} \partial_{\beta}\partial^{\xi} M^{\beta}_{\xi}   \square \square \partial_{\chi} X^{\kappa \zeta}_{\nu}  \partial_{\mu}T^{\mu} </w:t>
+      </w:r>
+      <w:r>
+        <w:rPr>
+          <w:color w:val="000000"/>
+          <w:sz w:val="18"/>
+          <w:szCs w:val="18"/>
+        </w:rPr>
+        <w:t>→</w:t>
+      </w:r>
+      <w:r>
+        <w:rPr>
+          <w:rFonts w:ascii="Helvetica Neue" w:hAnsi="Helvetica Neue"/>
+          <w:color w:val="000000"/>
+          <w:sz w:val="18"/>
+          <w:szCs w:val="18"/>
+        </w:rPr>
+        <w:t xml:space="preserve"> WORKING</w:t>
+      </w:r>
+    </w:p>
+    <w:p>
+      <w:pPr>
+        <w:rPr>
+          <w:rFonts w:ascii="Helvetica Neue" w:hAnsi="Helvetica Neue"/>
+          <w:color w:val="000000"/>
+          <w:sz w:val="18"/>
+          <w:szCs w:val="18"/>
+        </w:rPr>
+      </w:pPr>
+      <w:r>
+        <w:rPr>
+          <w:rFonts w:ascii="Helvetica Neue" w:hAnsi="Helvetica Neue"/>
+          <w:color w:val="000000"/>
+          <w:sz w:val="18"/>
+          <w:szCs w:val="18"/>
+        </w:rPr>
+        <w:t>\partial_{\mu}T^{\mu} \partial_{\beta}\partial^{\xi}M_{\xi}^{\beta} \partial_{\gamma}\square G^{\nu \gamma} \partial_{\chi}\square \square X_{\nu}^{\kappa \zeta}</w:t>
+      </w:r>
+    </w:p>
+    <w:p>
+      <w:pPr>
+        <w:rPr>
+          <w:rFonts w:ascii="Helvetica Neue" w:hAnsi="Helvetica Neue"/>
+          <w:color w:val="000000"/>
+          <w:sz w:val="18"/>
+          <w:szCs w:val="18"/>
+        </w:rPr>
+      </w:pPr>
+    </w:p>
+    <w:p>
+      <w:pPr>
+        <w:rPr>
+          <w:rFonts w:ascii="Helvetica Neue" w:hAnsi="Helvetica Neue"/>
+          <w:color w:val="000000"/>
+          <w:sz w:val="18"/>
+          <w:szCs w:val="18"/>
+        </w:rPr>
+      </w:pPr>
+    </w:p>
+    <w:p>
+      <w:pPr>
+        <w:rPr>
+          <w:rFonts w:ascii="Helvetica Neue" w:hAnsi="Helvetica Neue"/>
+          <w:color w:val="000000"/>
+          <w:sz w:val="18"/>
+          <w:szCs w:val="18"/>
+        </w:rPr>
+      </w:pPr>
+      <w:r>
+        <w:rPr>
+          <w:rFonts w:ascii="Helvetica Neue" w:hAnsi="Helvetica Neue"/>
+          <w:color w:val="000000"/>
+          <w:sz w:val="18"/>
+          <w:szCs w:val="18"/>
+        </w:rPr>
+        <w:t>***What about with coefficients</w:t>
+      </w:r>
+    </w:p>
+    <w:p>
+      <w:pPr>
+        <w:rPr>
+          <w:rFonts w:ascii="Helvetica Neue" w:hAnsi="Helvetica Neue"/>
+          <w:color w:val="000000"/>
+          <w:sz w:val="18"/>
+          <w:szCs w:val="18"/>
+        </w:rPr>
+      </w:pPr>
+    </w:p>
+    <w:p>
+      <w:pPr>
+        <w:rPr>
+          <w:rFonts w:ascii="Helvetica Neue" w:hAnsi="Helvetica Neue"/>
+          <w:color w:val="000000"/>
+          <w:sz w:val="18"/>
+          <w:szCs w:val="18"/>
+        </w:rPr>
+      </w:pPr>
+      <w:r>
+        <w:rPr>
+          <w:rFonts w:ascii="Helvetica Neue" w:hAnsi="Helvetica Neue"/>
+          <w:color w:val="000000"/>
+          <w:sz w:val="18"/>
+          <w:szCs w:val="18"/>
+        </w:rPr>
+        <w:t xml:space="preserve">4A\partial_{\gamma} \square G^{\nu \gamma} \partial_{\beta}\partial^{\xi} M^{\beta}_{\xi}   \square \square \partial_{\chi} X^{\kappa \zeta}_{\nu}  \partial_{\mu}T^{\mu} </w:t>
+      </w:r>
+      <w:r>
+        <w:rPr>
+          <w:color w:val="000000"/>
+          <w:sz w:val="18"/>
+          <w:szCs w:val="18"/>
+        </w:rPr>
+        <w:t>→</w:t>
+      </w:r>
+      <w:r>
+        <w:rPr>
+          <w:rFonts w:ascii="Helvetica Neue" w:hAnsi="Helvetica Neue"/>
+          <w:color w:val="000000"/>
+          <w:sz w:val="18"/>
+          <w:szCs w:val="18"/>
+        </w:rPr>
+        <w:t xml:space="preserve"> WORKING</w:t>
+      </w:r>
+    </w:p>
+    <w:p>
+      <w:pPr>
+        <w:rPr>
+          <w:rFonts w:ascii="Helvetica Neue" w:hAnsi="Helvetica Neue"/>
+          <w:color w:val="000000"/>
+          <w:sz w:val="18"/>
+          <w:szCs w:val="18"/>
+        </w:rPr>
+      </w:pPr>
+      <w:r>
+        <w:rPr>
+          <w:rFonts w:ascii="Helvetica Neue" w:hAnsi="Helvetica Neue"/>
+          <w:color w:val="000000"/>
+          <w:sz w:val="18"/>
+          <w:szCs w:val="18"/>
+        </w:rPr>
+        <w:t>4 A \partial_{\mu}T^{\mu} \partial_{\beta}\partial^{\xi}M_{\xi}^{\beta} \partial_{\gamma}\square G^{\nu \gamma} \partial_{\chi}\square \square X_{\nu}^{\kappa \zeta}</w:t>
+      </w:r>
+    </w:p>
+    <w:p>
+      <w:pPr>
+        <w:rPr>
+          <w:rFonts w:ascii="Helvetica Neue" w:hAnsi="Helvetica Neue"/>
+          <w:color w:val="000000"/>
+          <w:sz w:val="18"/>
+          <w:szCs w:val="18"/>
+        </w:rPr>
+      </w:pPr>
+    </w:p>
+    <w:p>
+      <w:pPr>
+        <w:rPr>
+          <w:rFonts w:ascii="Helvetica Neue" w:hAnsi="Helvetica Neue"/>
+          <w:color w:val="000000"/>
+          <w:sz w:val="18"/>
+          <w:szCs w:val="18"/>
+        </w:rPr>
+      </w:pPr>
+      <w:r>
+        <w:rPr>
+          <w:rFonts w:ascii="Helvetica Neue" w:hAnsi="Helvetica Neue"/>
+          <w:color w:val="000000"/>
+          <w:sz w:val="18"/>
+          <w:szCs w:val="18"/>
+        </w:rPr>
+        <w:t>***What about multiple terms and coefficients</w:t>
+      </w:r>
+    </w:p>
+    <w:p>
+      <w:pPr>
+        <w:rPr>
+          <w:rFonts w:ascii="Helvetica Neue" w:hAnsi="Helvetica Neue"/>
+          <w:color w:val="000000"/>
+          <w:sz w:val="18"/>
+          <w:szCs w:val="18"/>
+        </w:rPr>
+      </w:pPr>
+    </w:p>
+    <w:p>
+      <w:pPr>
+        <w:rPr>
+          <w:rFonts w:ascii="Helvetica Neue" w:hAnsi="Helvetica Neue"/>
+          <w:color w:val="000000"/>
+          <w:sz w:val="18"/>
+          <w:szCs w:val="18"/>
+        </w:rPr>
+      </w:pPr>
+      <w:r>
+        <w:rPr>
+          <w:rFonts w:ascii="Helvetica Neue" w:hAnsi="Helvetica Neue"/>
+          <w:color w:val="000000"/>
+          <w:sz w:val="18"/>
+          <w:szCs w:val="18"/>
+        </w:rPr>
+        <w:t>4A\partial_{\gamma} \square G</w:t>
+      </w:r>
+      <w:proofErr w:type="gramStart"/>
+      <w:r>
+        <w:rPr>
+          <w:rFonts w:ascii="Helvetica Neue" w:hAnsi="Helvetica Neue"/>
+          <w:color w:val="000000"/>
+          <w:sz w:val="18"/>
+          <w:szCs w:val="18"/>
+        </w:rPr>
+        <w:t>^{</w:t>
+      </w:r>
+      <w:proofErr w:type="gramEnd"/>
+      <w:r>
+        <w:rPr>
+          <w:rFonts w:ascii="Helvetica Neue" w:hAnsi="Helvetica Neue"/>
+          <w:color w:val="000000"/>
+          <w:sz w:val="18"/>
+          <w:szCs w:val="18"/>
+        </w:rPr>
+        <w:t>\nu \gamma} \partial_{\beta}\partial^{\xi} M^{\beta}_{\xi} +</w:t>
+      </w:r>
+    </w:p>
+    <w:p>
+      <w:pPr>
+        <w:rPr>
+          <w:rFonts w:ascii="Helvetica Neue" w:hAnsi="Helvetica Neue"/>
+          <w:color w:val="000000"/>
+          <w:sz w:val="18"/>
+          <w:szCs w:val="18"/>
+        </w:rPr>
+      </w:pPr>
+      <w:r>
+        <w:rPr>
+          <w:rFonts w:ascii="Helvetica Neue" w:hAnsi="Helvetica Neue"/>
+          <w:color w:val="000000"/>
+          <w:sz w:val="18"/>
+          <w:szCs w:val="18"/>
+        </w:rPr>
+        <w:t>  \</w:t>
+      </w:r>
+      <w:proofErr w:type="gramStart"/>
+      <w:r>
+        <w:rPr>
+          <w:rFonts w:ascii="Helvetica Neue" w:hAnsi="Helvetica Neue"/>
+          <w:color w:val="000000"/>
+          <w:sz w:val="18"/>
+          <w:szCs w:val="18"/>
+        </w:rPr>
+        <w:t>frac{</w:t>
+      </w:r>
+      <w:proofErr w:type="gramEnd"/>
+      <w:r>
+        <w:rPr>
+          <w:rFonts w:ascii="Helvetica Neue" w:hAnsi="Helvetica Neue"/>
+          <w:color w:val="000000"/>
+          <w:sz w:val="18"/>
+          <w:szCs w:val="18"/>
+        </w:rPr>
+        <w:t xml:space="preserve">7}{8} C \square \square \partial_{\chi} X^{\kappa \zeta}_{\nu}  \partial_{\mu}T^{\mu} </w:t>
+      </w:r>
+      <w:r>
+        <w:rPr>
+          <w:color w:val="000000"/>
+          <w:sz w:val="18"/>
+          <w:szCs w:val="18"/>
+        </w:rPr>
+        <w:t>→</w:t>
+      </w:r>
+      <w:r>
+        <w:rPr>
+          <w:rFonts w:ascii="Helvetica Neue" w:hAnsi="Helvetica Neue"/>
+          <w:color w:val="000000"/>
+          <w:sz w:val="18"/>
+          <w:szCs w:val="18"/>
+        </w:rPr>
+        <w:t xml:space="preserve"> WORKING</w:t>
+      </w:r>
+    </w:p>
+    <w:p>
+      <w:pPr>
+        <w:rPr>
+          <w:rFonts w:ascii="Helvetica Neue" w:hAnsi="Helvetica Neue"/>
+          <w:color w:val="000000"/>
+          <w:sz w:val="18"/>
+          <w:szCs w:val="18"/>
+        </w:rPr>
+      </w:pPr>
+      <w:r>
+        <w:rPr>
+          <w:rFonts w:ascii="Helvetica Neue" w:hAnsi="Helvetica Neue"/>
+          <w:color w:val="000000"/>
+          <w:sz w:val="18"/>
+          <w:szCs w:val="18"/>
+        </w:rPr>
+        <w:t>\(4 A \partial_{\beta}\partial^{\xi}M_{\xi}^{\beta} \partial_{\gamma}\square G^{\nu \gamma} +\frac{7}{8} C \partial_{\mu}T^{\mu} \partial_{\chi}\square \square X_{\nu}^{\kappa \zeta} \)</w:t>
+      </w:r>
+    </w:p>
+    <w:p>
+      <w:pPr>
+        <w:rPr>
+          <w:rFonts w:ascii="Helvetica Neue" w:hAnsi="Helvetica Neue"/>
+          <w:color w:val="000000"/>
+          <w:sz w:val="18"/>
+          <w:szCs w:val="18"/>
+        </w:rPr>
+      </w:pPr>
+    </w:p>
+    <w:p>
+      <w:pPr>
+        <w:rPr>
+          <w:rFonts w:ascii="Helvetica Neue" w:hAnsi="Helvetica Neue"/>
+          <w:color w:val="000000"/>
+          <w:sz w:val="18"/>
+          <w:szCs w:val="18"/>
+        </w:rPr>
+      </w:pPr>
+      <w:r>
+        <w:rPr>
+          <w:rFonts w:ascii="Helvetica Neue" w:hAnsi="Helvetica Neue"/>
+          <w:color w:val="000000"/>
+          <w:sz w:val="18"/>
+          <w:szCs w:val="18"/>
+        </w:rPr>
+        <w:t>***And with brackets </w:t>
+      </w:r>
+    </w:p>
+    <w:p>
+      <w:pPr>
+        <w:rPr>
+          <w:rFonts w:ascii="Helvetica Neue" w:hAnsi="Helvetica Neue"/>
+          <w:color w:val="000000"/>
+          <w:sz w:val="18"/>
+          <w:szCs w:val="18"/>
+        </w:rPr>
+      </w:pPr>
+    </w:p>
+    <w:p>
+      <w:pPr>
+        <w:rPr>
+          <w:rFonts w:ascii="Helvetica Neue" w:hAnsi="Helvetica Neue"/>
+          <w:color w:val="000000"/>
+          <w:sz w:val="18"/>
+          <w:szCs w:val="18"/>
+        </w:rPr>
+      </w:pPr>
+      <w:proofErr w:type="gramStart"/>
+      <w:r>
+        <w:rPr>
+          <w:rFonts w:ascii="Helvetica Neue" w:hAnsi="Helvetica Neue"/>
+          <w:color w:val="000000"/>
+          <w:sz w:val="18"/>
+          <w:szCs w:val="18"/>
+        </w:rPr>
+        <w:t>\( 4</w:t>
+      </w:r>
+      <w:proofErr w:type="gramEnd"/>
+      <w:r>
+        <w:rPr>
+          <w:rFonts w:ascii="Helvetica Neue" w:hAnsi="Helvetica Neue"/>
+          <w:color w:val="000000"/>
+          <w:sz w:val="18"/>
+          <w:szCs w:val="18"/>
+        </w:rPr>
+        <w:t>A\partial_{\gamma} \square G^{\nu \gamma} \partial_{\beta}\partial^{\xi} M^{\beta}_{\xi}\)\(</w:t>
+      </w:r>
+    </w:p>
+    <w:p>
+      <w:pPr>
+        <w:rPr>
+          <w:rFonts w:ascii="Helvetica Neue" w:hAnsi="Helvetica Neue"/>
+          <w:color w:val="000000"/>
+          <w:sz w:val="18"/>
+          <w:szCs w:val="18"/>
+        </w:rPr>
+      </w:pPr>
+      <w:r>
+        <w:rPr>
+          <w:rFonts w:ascii="Helvetica Neue" w:hAnsi="Helvetica Neue"/>
+          <w:color w:val="000000"/>
+          <w:sz w:val="18"/>
+          <w:szCs w:val="18"/>
+        </w:rPr>
+        <w:t>  \</w:t>
+      </w:r>
+      <w:proofErr w:type="gramStart"/>
+      <w:r>
+        <w:rPr>
+          <w:rFonts w:ascii="Helvetica Neue" w:hAnsi="Helvetica Neue"/>
+          <w:color w:val="000000"/>
+          <w:sz w:val="18"/>
+          <w:szCs w:val="18"/>
+        </w:rPr>
+        <w:t>frac{</w:t>
+      </w:r>
+      <w:proofErr w:type="gramEnd"/>
+      <w:r>
+        <w:rPr>
+          <w:rFonts w:ascii="Helvetica Neue" w:hAnsi="Helvetica Neue"/>
+          <w:color w:val="000000"/>
+          <w:sz w:val="18"/>
+          <w:szCs w:val="18"/>
+        </w:rPr>
+        <w:t xml:space="preserve">7}{8} C \square \square \partial_{\chi} X^{\kappa \zeta}_{\nu}  \partial_{\mu}T^{\mu} \) </w:t>
+      </w:r>
+      <w:r>
+        <w:rPr>
+          <w:color w:val="000000"/>
+          <w:sz w:val="18"/>
+          <w:szCs w:val="18"/>
+        </w:rPr>
+        <w:t>→</w:t>
+      </w:r>
+      <w:r>
+        <w:rPr>
+          <w:rFonts w:ascii="Helvetica Neue" w:hAnsi="Helvetica Neue"/>
+          <w:color w:val="000000"/>
+          <w:sz w:val="18"/>
+          <w:szCs w:val="18"/>
+        </w:rPr>
+        <w:t xml:space="preserve"> WORKING</w:t>
+      </w:r>
+    </w:p>
+    <w:p>
+      <w:pPr>
+        <w:rPr>
+          <w:rFonts w:ascii="Helvetica Neue" w:hAnsi="Helvetica Neue"/>
+          <w:color w:val="000000"/>
+          <w:sz w:val="18"/>
+          <w:szCs w:val="18"/>
+        </w:rPr>
+      </w:pPr>
+      <w:r>
+        <w:rPr>
+          <w:rFonts w:ascii="Helvetica Neue" w:hAnsi="Helvetica Neue"/>
+          <w:color w:val="000000"/>
+          <w:sz w:val="18"/>
+          <w:szCs w:val="18"/>
+        </w:rPr>
+        <w:t>\(4 A \partial_{\beta}\partial^{\xi}M_{\xi}^{\beta} \partial_{\gamma}\square G^{\nu \gamma} \)\(\frac{7}{8} C \partial_{\mu}T^{\mu} \partial_{\chi}\square \square X_{\nu}^{\kappa \zeta} \)</w:t>
+      </w:r>
+    </w:p>
+    <w:p>
+      <w:pPr>
+        <w:rPr>
+          <w:rFonts w:ascii="Helvetica Neue" w:hAnsi="Helvetica Neue"/>
+          <w:color w:val="000000"/>
+          <w:sz w:val="18"/>
+          <w:szCs w:val="18"/>
+        </w:rPr>
+      </w:pPr>
+      <w:r>
+        <w:rPr>
+          <w:rFonts w:ascii="Helvetica Neue" w:hAnsi="Helvetica Neue"/>
+          <w:color w:val="000000"/>
+          <w:sz w:val="18"/>
+          <w:szCs w:val="18"/>
+        </w:rPr>
+        <w:t> </w:t>
+      </w:r>
+    </w:p>
+    <w:p>
+      <w:pPr>
+        <w:rPr>
+          <w:rFonts w:ascii="Helvetica Neue" w:hAnsi="Helvetica Neue"/>
+          <w:color w:val="000000"/>
+          <w:sz w:val="18"/>
+          <w:szCs w:val="18"/>
+        </w:rPr>
+      </w:pPr>
+    </w:p>
+    <w:p>
+      <w:pPr>
+        <w:rPr>
+          <w:rFonts w:ascii="Helvetica Neue" w:hAnsi="Helvetica Neue"/>
+          <w:color w:val="000000"/>
+          <w:sz w:val="18"/>
+          <w:szCs w:val="18"/>
+        </w:rPr>
+      </w:pPr>
+    </w:p>
+    <w:p>
+      <w:pPr>
+        <w:rPr>
+          <w:rFonts w:ascii="Helvetica Neue" w:hAnsi="Helvetica Neue"/>
+          <w:color w:val="000000"/>
+          <w:sz w:val="18"/>
+          <w:szCs w:val="18"/>
+        </w:rPr>
+      </w:pPr>
+      <w:r>
+        <w:rPr>
+          <w:rFonts w:ascii="Helvetica Neue" w:hAnsi="Helvetica Neue"/>
+          <w:color w:val="000000"/>
+          <w:sz w:val="18"/>
+          <w:szCs w:val="18"/>
+        </w:rPr>
+        <w:br/>
+        <w:t> sort terms by number of derivatives (least to greatest)</w:t>
+      </w:r>
+    </w:p>
+    <w:p>
+      <w:pPr>
+        <w:rPr>
+          <w:rFonts w:ascii="Helvetica Neue" w:hAnsi="Helvetica Neue"/>
+          <w:color w:val="000000"/>
+          <w:sz w:val="18"/>
+          <w:szCs w:val="18"/>
+        </w:rPr>
+      </w:pPr>
+      <w:r>
+        <w:rPr>
+          <w:rFonts w:ascii="Helvetica Neue" w:hAnsi="Helvetica Neue"/>
+          <w:color w:val="000000"/>
+          <w:sz w:val="18"/>
+          <w:szCs w:val="18"/>
+        </w:rPr>
+        <w:br/>
+      </w:r>
+    </w:p>
+    <w:p>
+      <w:pPr>
+        <w:rPr>
+          <w:rFonts w:ascii="Helvetica Neue" w:hAnsi="Helvetica Neue"/>
+          <w:color w:val="000000"/>
+          <w:sz w:val="18"/>
+          <w:szCs w:val="18"/>
+        </w:rPr>
+      </w:pPr>
+      <w:r>
+        <w:rPr>
+          <w:rFonts w:ascii="Helvetica Neue" w:hAnsi="Helvetica Neue"/>
+          <w:color w:val="000000"/>
+          <w:sz w:val="18"/>
+          <w:szCs w:val="18"/>
+        </w:rPr>
+        <w:t>\partial_{\gamma} \partial_{\</w:t>
+      </w:r>
+      <w:proofErr w:type="gramStart"/>
+      <w:r>
+        <w:rPr>
+          <w:rFonts w:ascii="Helvetica Neue" w:hAnsi="Helvetica Neue"/>
+          <w:color w:val="000000"/>
+          <w:sz w:val="18"/>
+          <w:szCs w:val="18"/>
+        </w:rPr>
+        <w:t>kappa}A</w:t>
+      </w:r>
+      <w:proofErr w:type="gramEnd"/>
+      <w:r>
+        <w:rPr>
+          <w:rFonts w:ascii="Helvetica Neue" w:hAnsi="Helvetica Neue"/>
+          <w:color w:val="000000"/>
+          <w:sz w:val="18"/>
+          <w:szCs w:val="18"/>
+        </w:rPr>
+        <w:t xml:space="preserve">^{\gamma} + \partial^{\chi}B_{\chi} + C^{} </w:t>
+      </w:r>
+      <w:r>
+        <w:rPr>
+          <w:color w:val="000000"/>
+          <w:sz w:val="18"/>
+          <w:szCs w:val="18"/>
+        </w:rPr>
+        <w:t>→</w:t>
+      </w:r>
+      <w:r>
+        <w:rPr>
+          <w:rFonts w:ascii="Helvetica Neue" w:hAnsi="Helvetica Neue"/>
+          <w:color w:val="000000"/>
+          <w:sz w:val="18"/>
+          <w:szCs w:val="18"/>
+        </w:rPr>
+        <w:t xml:space="preserve"> WORKS</w:t>
+      </w:r>
+    </w:p>
+    <w:p>
+      <w:pPr>
+        <w:rPr>
+          <w:rFonts w:ascii="Helvetica Neue" w:hAnsi="Helvetica Neue"/>
+          <w:color w:val="000000"/>
+          <w:sz w:val="18"/>
+          <w:szCs w:val="18"/>
+        </w:rPr>
+      </w:pPr>
+      <w:proofErr w:type="gramStart"/>
+      <w:r>
+        <w:rPr>
+          <w:rFonts w:ascii="Helvetica Neue" w:hAnsi="Helvetica Neue"/>
+          <w:color w:val="000000"/>
+          <w:sz w:val="18"/>
+          <w:szCs w:val="18"/>
+        </w:rPr>
+        <w:t>\( C</w:t>
+      </w:r>
+      <w:proofErr w:type="gramEnd"/>
+      <w:r>
+        <w:rPr>
+          <w:rFonts w:ascii="Helvetica Neue" w:hAnsi="Helvetica Neue"/>
+          <w:color w:val="000000"/>
+          <w:sz w:val="18"/>
+          <w:szCs w:val="18"/>
+        </w:rPr>
+        <w:t>^{} + \partial^{\chi}B_{\chi} + \partial_{\gamma}\partial_{\kappa}A^{\gamma} \)</w:t>
+      </w:r>
+    </w:p>
+    <w:p>
+      <w:pPr>
+        <w:rPr>
+          <w:rFonts w:ascii="Helvetica Neue" w:hAnsi="Helvetica Neue"/>
+          <w:color w:val="000000"/>
+          <w:sz w:val="18"/>
+          <w:szCs w:val="18"/>
+        </w:rPr>
+      </w:pPr>
+      <w:r>
+        <w:rPr>
+          <w:rFonts w:ascii="Helvetica Neue" w:hAnsi="Helvetica Neue"/>
+          <w:color w:val="000000"/>
+          <w:sz w:val="18"/>
+          <w:szCs w:val="18"/>
+        </w:rPr>
+        <w:br/>
+      </w:r>
+    </w:p>
+    <w:p>
+      <w:pPr>
+        <w:rPr>
+          <w:rFonts w:ascii="Helvetica Neue" w:hAnsi="Helvetica Neue"/>
+          <w:color w:val="000000"/>
+          <w:sz w:val="18"/>
+          <w:szCs w:val="18"/>
+        </w:rPr>
+      </w:pPr>
+      <w:r>
+        <w:rPr>
+          <w:rFonts w:ascii="Helvetica Neue" w:hAnsi="Helvetica Neue"/>
+          <w:color w:val="000000"/>
+          <w:sz w:val="18"/>
+          <w:szCs w:val="18"/>
+        </w:rPr>
+        <w:t>***with brackets</w:t>
+      </w:r>
+    </w:p>
+    <w:p>
+      <w:pPr>
+        <w:rPr>
+          <w:rFonts w:ascii="Helvetica Neue" w:hAnsi="Helvetica Neue"/>
+          <w:color w:val="000000"/>
+          <w:sz w:val="18"/>
+          <w:szCs w:val="18"/>
+        </w:rPr>
+      </w:pPr>
+    </w:p>
+    <w:p>
+      <w:pPr>
+        <w:rPr>
+          <w:rFonts w:ascii="Helvetica Neue" w:hAnsi="Helvetica Neue"/>
+          <w:color w:val="000000"/>
+          <w:sz w:val="18"/>
+          <w:szCs w:val="18"/>
+        </w:rPr>
+      </w:pPr>
+      <w:r>
+        <w:rPr>
+          <w:rFonts w:ascii="Helvetica Neue" w:hAnsi="Helvetica Neue"/>
+          <w:color w:val="000000"/>
+          <w:sz w:val="18"/>
+          <w:szCs w:val="18"/>
+        </w:rPr>
+        <w:t>\(\partial_{\gamma} \partial_{\</w:t>
+      </w:r>
+      <w:proofErr w:type="gramStart"/>
+      <w:r>
+        <w:rPr>
+          <w:rFonts w:ascii="Helvetica Neue" w:hAnsi="Helvetica Neue"/>
+          <w:color w:val="000000"/>
+          <w:sz w:val="18"/>
+          <w:szCs w:val="18"/>
+        </w:rPr>
+        <w:t>kappa}A</w:t>
+      </w:r>
+      <w:proofErr w:type="gramEnd"/>
+      <w:r>
+        <w:rPr>
+          <w:rFonts w:ascii="Helvetica Neue" w:hAnsi="Helvetica Neue"/>
+          <w:color w:val="000000"/>
+          <w:sz w:val="18"/>
+          <w:szCs w:val="18"/>
+        </w:rPr>
+        <w:t>^{\gamma} + \partial^{\chi}B_{\chi} + C^{}\)  </w:t>
+      </w:r>
+      <w:r>
+        <w:rPr>
+          <w:color w:val="000000"/>
+          <w:sz w:val="18"/>
+          <w:szCs w:val="18"/>
+        </w:rPr>
+        <w:t>→</w:t>
+      </w:r>
+      <w:r>
+        <w:rPr>
+          <w:rFonts w:ascii="Helvetica Neue" w:hAnsi="Helvetica Neue"/>
+          <w:color w:val="000000"/>
+          <w:sz w:val="18"/>
+          <w:szCs w:val="18"/>
+        </w:rPr>
+        <w:t xml:space="preserve"> WORKS</w:t>
+      </w:r>
+    </w:p>
+    <w:p>
+      <w:pPr>
+        <w:rPr>
+          <w:rFonts w:ascii="Helvetica Neue" w:hAnsi="Helvetica Neue"/>
+          <w:color w:val="000000"/>
+          <w:sz w:val="18"/>
+          <w:szCs w:val="18"/>
+        </w:rPr>
+      </w:pPr>
+      <w:proofErr w:type="gramStart"/>
+      <w:r>
+        <w:rPr>
+          <w:rFonts w:ascii="Helvetica Neue" w:hAnsi="Helvetica Neue"/>
+          <w:color w:val="000000"/>
+          <w:sz w:val="18"/>
+          <w:szCs w:val="18"/>
+        </w:rPr>
+        <w:t>\( C</w:t>
+      </w:r>
+      <w:proofErr w:type="gramEnd"/>
+      <w:r>
+        <w:rPr>
+          <w:rFonts w:ascii="Helvetica Neue" w:hAnsi="Helvetica Neue"/>
+          <w:color w:val="000000"/>
+          <w:sz w:val="18"/>
+          <w:szCs w:val="18"/>
+        </w:rPr>
+        <w:t>^{} + \partial^{\chi}B_{\chi} + \partial_{\gamma}\partial_{\kappa}A^{\gamma} \)</w:t>
+      </w:r>
     </w:p>
     <w:p>
       <w:pPr>
@@ -10865,46 +11902,55 @@
         </w:rPr>
         <w:lastRenderedPageBreak/>
         <w:br/>
-        <w:t> sort the tensors in each term by number of derivatives (least to greatest)</w:t>
-      </w:r>
-    </w:p>
-    <w:p>
-      <w:pPr>
-        <w:rPr>
-          <w:rFonts w:ascii="Helvetica Neue" w:hAnsi="Helvetica Neue"/>
-          <w:color w:val="000000"/>
-          <w:sz w:val="18"/>
-          <w:szCs w:val="18"/>
-        </w:rPr>
-      </w:pPr>
-    </w:p>
-    <w:p>
-      <w:pPr>
-        <w:rPr>
-          <w:rFonts w:ascii="Helvetica Neue" w:hAnsi="Helvetica Neue"/>
-          <w:color w:val="000000"/>
-          <w:sz w:val="18"/>
-          <w:szCs w:val="18"/>
-        </w:rPr>
-      </w:pPr>
-    </w:p>
-    <w:p>
-      <w:pPr>
-        <w:rPr>
-          <w:rFonts w:ascii="Helvetica Neue" w:hAnsi="Helvetica Neue"/>
-          <w:color w:val="000000"/>
-          <w:sz w:val="18"/>
-          <w:szCs w:val="18"/>
-        </w:rPr>
-      </w:pPr>
-      <w:r>
-        <w:rPr>
-          <w:rFonts w:ascii="Helvetica Neue" w:hAnsi="Helvetica Neue"/>
-          <w:color w:val="000000"/>
-          <w:sz w:val="18"/>
-          <w:szCs w:val="18"/>
-        </w:rPr>
-        <w:t xml:space="preserve">\partial_{\gamma} \square G^{\nu \gamma} \partial_{\beta}\partial^{\xi} M^{\beta}_{\xi}   \square \square \partial_{\chi} X^{\kappa \zeta}_{\nu}  \partial_{\mu}T^{\mu} </w:t>
+      </w:r>
+    </w:p>
+    <w:p>
+      <w:pPr>
+        <w:rPr>
+          <w:rFonts w:ascii="Helvetica Neue" w:hAnsi="Helvetica Neue"/>
+          <w:color w:val="000000"/>
+          <w:sz w:val="18"/>
+          <w:szCs w:val="18"/>
+        </w:rPr>
+      </w:pPr>
+      <w:r>
+        <w:rPr>
+          <w:rFonts w:ascii="Helvetica Neue" w:hAnsi="Helvetica Neue"/>
+          <w:color w:val="000000"/>
+          <w:sz w:val="18"/>
+          <w:szCs w:val="18"/>
+        </w:rPr>
+        <w:t>***with coefficients</w:t>
+      </w:r>
+    </w:p>
+    <w:p>
+      <w:pPr>
+        <w:rPr>
+          <w:rFonts w:ascii="Helvetica Neue" w:hAnsi="Helvetica Neue"/>
+          <w:color w:val="000000"/>
+          <w:sz w:val="18"/>
+          <w:szCs w:val="18"/>
+        </w:rPr>
+      </w:pPr>
+      <w:proofErr w:type="gramStart"/>
+      <w:r>
+        <w:rPr>
+          <w:rFonts w:ascii="Helvetica Neue" w:hAnsi="Helvetica Neue"/>
+          <w:color w:val="000000"/>
+          <w:sz w:val="18"/>
+          <w:szCs w:val="18"/>
+        </w:rPr>
+        <w:t>\(  </w:t>
+      </w:r>
+      <w:proofErr w:type="gramEnd"/>
+      <w:r>
+        <w:rPr>
+          <w:rFonts w:ascii="Helvetica Neue" w:hAnsi="Helvetica Neue"/>
+          <w:color w:val="000000"/>
+          <w:sz w:val="18"/>
+          <w:szCs w:val="18"/>
+        </w:rPr>
+        <w:t xml:space="preserve">9\partial^{\chi}B_{\chi} +\frac{1}{2}T \partial_{\gamma}\partial_{\kappa}A^{\gamma} +M C^{} \) </w:t>
       </w:r>
       <w:r>
         <w:rPr>
@@ -10921,94 +11967,124 @@
           <w:sz w:val="18"/>
           <w:szCs w:val="18"/>
         </w:rPr>
-        <w:t xml:space="preserve"> WORKING</w:t>
-      </w:r>
-    </w:p>
-    <w:p>
-      <w:pPr>
-        <w:rPr>
-          <w:rFonts w:ascii="Helvetica Neue" w:hAnsi="Helvetica Neue"/>
-          <w:color w:val="000000"/>
-          <w:sz w:val="18"/>
-          <w:szCs w:val="18"/>
-        </w:rPr>
-      </w:pPr>
-      <w:r>
-        <w:rPr>
-          <w:rFonts w:ascii="Helvetica Neue" w:hAnsi="Helvetica Neue"/>
-          <w:color w:val="000000"/>
-          <w:sz w:val="18"/>
-          <w:szCs w:val="18"/>
-        </w:rPr>
-        <w:t>\partial_{\mu}T^{\mu} \partial_{\beta}\partial^{\xi}M_{\xi}^{\beta} \partial_{\gamma}\square G^{\nu \gamma} \partial_{\chi}\square \square X_{\nu}^{\kappa \zeta}</w:t>
-      </w:r>
-    </w:p>
-    <w:p>
-      <w:pPr>
-        <w:rPr>
-          <w:rFonts w:ascii="Helvetica Neue" w:hAnsi="Helvetica Neue"/>
-          <w:color w:val="000000"/>
-          <w:sz w:val="18"/>
-          <w:szCs w:val="18"/>
-        </w:rPr>
-      </w:pPr>
-    </w:p>
-    <w:p>
-      <w:pPr>
-        <w:rPr>
-          <w:rFonts w:ascii="Helvetica Neue" w:hAnsi="Helvetica Neue"/>
-          <w:color w:val="000000"/>
-          <w:sz w:val="18"/>
-          <w:szCs w:val="18"/>
-        </w:rPr>
-      </w:pPr>
-    </w:p>
-    <w:p>
-      <w:pPr>
-        <w:rPr>
-          <w:rFonts w:ascii="Helvetica Neue" w:hAnsi="Helvetica Neue"/>
-          <w:color w:val="000000"/>
-          <w:sz w:val="18"/>
-          <w:szCs w:val="18"/>
-        </w:rPr>
-      </w:pPr>
-      <w:r>
-        <w:rPr>
-          <w:rFonts w:ascii="Helvetica Neue" w:hAnsi="Helvetica Neue"/>
-          <w:color w:val="000000"/>
-          <w:sz w:val="18"/>
-          <w:szCs w:val="18"/>
-        </w:rPr>
-        <w:t>***What about with coefficients</w:t>
-      </w:r>
-    </w:p>
-    <w:p>
-      <w:pPr>
-        <w:rPr>
-          <w:rFonts w:ascii="Helvetica Neue" w:hAnsi="Helvetica Neue"/>
-          <w:color w:val="000000"/>
-          <w:sz w:val="18"/>
-          <w:szCs w:val="18"/>
-        </w:rPr>
-      </w:pPr>
-    </w:p>
-    <w:p>
-      <w:pPr>
-        <w:rPr>
-          <w:rFonts w:ascii="Helvetica Neue" w:hAnsi="Helvetica Neue"/>
-          <w:color w:val="000000"/>
-          <w:sz w:val="18"/>
-          <w:szCs w:val="18"/>
-        </w:rPr>
-      </w:pPr>
-      <w:r>
-        <w:rPr>
-          <w:rFonts w:ascii="Helvetica Neue" w:hAnsi="Helvetica Neue"/>
-          <w:color w:val="000000"/>
-          <w:sz w:val="18"/>
-          <w:szCs w:val="18"/>
-        </w:rPr>
-        <w:t xml:space="preserve">4A\partial_{\gamma} \square G^{\nu \gamma} \partial_{\beta}\partial^{\xi} M^{\beta}_{\xi}   \square \square \partial_{\chi} X^{\kappa \zeta}_{\nu}  \partial_{\mu}T^{\mu} </w:t>
+        <w:t xml:space="preserve"> WORKS</w:t>
+      </w:r>
+    </w:p>
+    <w:p>
+      <w:pPr>
+        <w:rPr>
+          <w:rFonts w:ascii="Helvetica Neue" w:hAnsi="Helvetica Neue"/>
+          <w:color w:val="000000"/>
+          <w:sz w:val="18"/>
+          <w:szCs w:val="18"/>
+        </w:rPr>
+      </w:pPr>
+      <w:proofErr w:type="gramStart"/>
+      <w:r>
+        <w:rPr>
+          <w:rFonts w:ascii="Helvetica Neue" w:hAnsi="Helvetica Neue"/>
+          <w:color w:val="000000"/>
+          <w:sz w:val="18"/>
+          <w:szCs w:val="18"/>
+        </w:rPr>
+        <w:t>\(</w:t>
+      </w:r>
+      <w:proofErr w:type="gramEnd"/>
+      <w:r>
+        <w:rPr>
+          <w:rFonts w:ascii="Helvetica Neue" w:hAnsi="Helvetica Neue"/>
+          <w:color w:val="000000"/>
+          <w:sz w:val="18"/>
+          <w:szCs w:val="18"/>
+        </w:rPr>
+        <w:t>M C^{} +9 \partial^{\chi}B_{\chi} +\frac{1}{2} T \partial_{\gamma}\partial_{\kappa}A^{\gamma} \)</w:t>
+      </w:r>
+    </w:p>
+    <w:p>
+      <w:pPr>
+        <w:rPr>
+          <w:rFonts w:ascii="Helvetica Neue" w:hAnsi="Helvetica Neue"/>
+          <w:color w:val="000000"/>
+          <w:sz w:val="18"/>
+          <w:szCs w:val="18"/>
+        </w:rPr>
+      </w:pPr>
+    </w:p>
+    <w:p>
+      <w:pPr>
+        <w:rPr>
+          <w:rFonts w:ascii="Helvetica Neue" w:hAnsi="Helvetica Neue"/>
+          <w:color w:val="000000"/>
+          <w:sz w:val="18"/>
+          <w:szCs w:val="18"/>
+        </w:rPr>
+      </w:pPr>
+      <w:r>
+        <w:rPr>
+          <w:rFonts w:ascii="Helvetica Neue" w:hAnsi="Helvetica Neue"/>
+          <w:color w:val="000000"/>
+          <w:sz w:val="18"/>
+          <w:szCs w:val="18"/>
+        </w:rPr>
+        <w:t>*** with multiplied terms</w:t>
+      </w:r>
+    </w:p>
+    <w:p>
+      <w:pPr>
+        <w:rPr>
+          <w:rFonts w:ascii="Helvetica Neue" w:hAnsi="Helvetica Neue"/>
+          <w:color w:val="000000"/>
+          <w:sz w:val="18"/>
+          <w:szCs w:val="18"/>
+        </w:rPr>
+      </w:pPr>
+      <w:r>
+        <w:rPr>
+          <w:rFonts w:ascii="Helvetica Neue" w:hAnsi="Helvetica Neue"/>
+          <w:color w:val="000000"/>
+          <w:sz w:val="18"/>
+          <w:szCs w:val="18"/>
+        </w:rPr>
+        <w:br/>
+      </w:r>
+    </w:p>
+    <w:p>
+      <w:pPr>
+        <w:rPr>
+          <w:rFonts w:ascii="Helvetica Neue" w:hAnsi="Helvetica Neue"/>
+          <w:color w:val="000000"/>
+          <w:sz w:val="18"/>
+          <w:szCs w:val="18"/>
+        </w:rPr>
+      </w:pPr>
+      <w:r>
+        <w:rPr>
+          <w:rFonts w:ascii="Helvetica Neue" w:hAnsi="Helvetica Neue"/>
+          <w:color w:val="000000"/>
+          <w:sz w:val="18"/>
+          <w:szCs w:val="18"/>
+        </w:rPr>
+        <w:t>\(\partial_{\gamma} \partial_{\</w:t>
+      </w:r>
+      <w:proofErr w:type="gramStart"/>
+      <w:r>
+        <w:rPr>
+          <w:rFonts w:ascii="Helvetica Neue" w:hAnsi="Helvetica Neue"/>
+          <w:color w:val="000000"/>
+          <w:sz w:val="18"/>
+          <w:szCs w:val="18"/>
+        </w:rPr>
+        <w:t>kappa}A</w:t>
+      </w:r>
+      <w:proofErr w:type="gramEnd"/>
+      <w:r>
+        <w:rPr>
+          <w:rFonts w:ascii="Helvetica Neue" w:hAnsi="Helvetica Neue"/>
+          <w:color w:val="000000"/>
+          <w:sz w:val="18"/>
+          <w:szCs w:val="18"/>
+        </w:rPr>
+        <w:t xml:space="preserve">^{\gamma}  + \partial_{\omega}G^{} \)\( \partial^{\chi}B_{\chi} + C^{} \) </w:t>
       </w:r>
       <w:r>
         <w:rPr>
@@ -11025,363 +12101,38 @@
           <w:sz w:val="18"/>
           <w:szCs w:val="18"/>
         </w:rPr>
-        <w:t xml:space="preserve"> WORKING</w:t>
-      </w:r>
-    </w:p>
-    <w:p>
-      <w:pPr>
-        <w:rPr>
-          <w:rFonts w:ascii="Helvetica Neue" w:hAnsi="Helvetica Neue"/>
-          <w:color w:val="000000"/>
-          <w:sz w:val="18"/>
-          <w:szCs w:val="18"/>
-        </w:rPr>
-      </w:pPr>
-      <w:r>
-        <w:rPr>
-          <w:rFonts w:ascii="Helvetica Neue" w:hAnsi="Helvetica Neue"/>
-          <w:color w:val="000000"/>
-          <w:sz w:val="18"/>
-          <w:szCs w:val="18"/>
-        </w:rPr>
-        <w:t>4 A \partial_{\mu}T^{\mu} \partial_{\beta}\partial^{\xi}M_{\xi}^{\beta} \partial_{\gamma}\square G^{\nu \gamma} \partial_{\chi}\square \square X_{\nu}^{\kappa \zeta}</w:t>
-      </w:r>
-    </w:p>
-    <w:p>
-      <w:pPr>
-        <w:rPr>
-          <w:rFonts w:ascii="Helvetica Neue" w:hAnsi="Helvetica Neue"/>
-          <w:color w:val="000000"/>
-          <w:sz w:val="18"/>
-          <w:szCs w:val="18"/>
-        </w:rPr>
-      </w:pPr>
-    </w:p>
-    <w:p>
-      <w:pPr>
-        <w:rPr>
-          <w:rFonts w:ascii="Helvetica Neue" w:hAnsi="Helvetica Neue"/>
-          <w:color w:val="000000"/>
-          <w:sz w:val="18"/>
-          <w:szCs w:val="18"/>
-        </w:rPr>
-      </w:pPr>
-      <w:r>
-        <w:rPr>
-          <w:rFonts w:ascii="Helvetica Neue" w:hAnsi="Helvetica Neue"/>
-          <w:color w:val="000000"/>
-          <w:sz w:val="18"/>
-          <w:szCs w:val="18"/>
-        </w:rPr>
-        <w:t>***What about multiple terms and coefficients</w:t>
-      </w:r>
-    </w:p>
-    <w:p>
-      <w:pPr>
-        <w:rPr>
-          <w:rFonts w:ascii="Helvetica Neue" w:hAnsi="Helvetica Neue"/>
-          <w:color w:val="000000"/>
-          <w:sz w:val="18"/>
-          <w:szCs w:val="18"/>
-        </w:rPr>
-      </w:pPr>
-    </w:p>
-    <w:p>
-      <w:pPr>
-        <w:rPr>
-          <w:rFonts w:ascii="Helvetica Neue" w:hAnsi="Helvetica Neue"/>
-          <w:color w:val="000000"/>
-          <w:sz w:val="18"/>
-          <w:szCs w:val="18"/>
-        </w:rPr>
-      </w:pPr>
-      <w:r>
-        <w:rPr>
-          <w:rFonts w:ascii="Helvetica Neue" w:hAnsi="Helvetica Neue"/>
-          <w:color w:val="000000"/>
-          <w:sz w:val="18"/>
-          <w:szCs w:val="18"/>
-        </w:rPr>
-        <w:t>4A\partial_{\gamma} \square G</w:t>
-      </w:r>
-      <w:proofErr w:type="gramStart"/>
-      <w:r>
-        <w:rPr>
-          <w:rFonts w:ascii="Helvetica Neue" w:hAnsi="Helvetica Neue"/>
-          <w:color w:val="000000"/>
-          <w:sz w:val="18"/>
-          <w:szCs w:val="18"/>
-        </w:rPr>
-        <w:t>^{</w:t>
-      </w:r>
-      <w:proofErr w:type="gramEnd"/>
-      <w:r>
-        <w:rPr>
-          <w:rFonts w:ascii="Helvetica Neue" w:hAnsi="Helvetica Neue"/>
-          <w:color w:val="000000"/>
-          <w:sz w:val="18"/>
-          <w:szCs w:val="18"/>
-        </w:rPr>
-        <w:t>\nu \gamma} \partial_{\beta}\partial^{\xi} M^{\beta}_{\xi} +</w:t>
-      </w:r>
-    </w:p>
-    <w:p>
-      <w:pPr>
-        <w:rPr>
-          <w:rFonts w:ascii="Helvetica Neue" w:hAnsi="Helvetica Neue"/>
-          <w:color w:val="000000"/>
-          <w:sz w:val="18"/>
-          <w:szCs w:val="18"/>
-        </w:rPr>
-      </w:pPr>
-      <w:r>
-        <w:rPr>
-          <w:rFonts w:ascii="Helvetica Neue" w:hAnsi="Helvetica Neue"/>
-          <w:color w:val="000000"/>
-          <w:sz w:val="18"/>
-          <w:szCs w:val="18"/>
-        </w:rPr>
-        <w:t>  \</w:t>
-      </w:r>
-      <w:proofErr w:type="gramStart"/>
-      <w:r>
-        <w:rPr>
-          <w:rFonts w:ascii="Helvetica Neue" w:hAnsi="Helvetica Neue"/>
-          <w:color w:val="000000"/>
-          <w:sz w:val="18"/>
-          <w:szCs w:val="18"/>
-        </w:rPr>
-        <w:t>frac{</w:t>
-      </w:r>
-      <w:proofErr w:type="gramEnd"/>
-      <w:r>
-        <w:rPr>
-          <w:rFonts w:ascii="Helvetica Neue" w:hAnsi="Helvetica Neue"/>
-          <w:color w:val="000000"/>
-          <w:sz w:val="18"/>
-          <w:szCs w:val="18"/>
-        </w:rPr>
-        <w:t xml:space="preserve">7}{8} C \square \square \partial_{\chi} X^{\kappa \zeta}_{\nu}  \partial_{\mu}T^{\mu} </w:t>
-      </w:r>
-      <w:r>
-        <w:rPr>
-          <w:color w:val="000000"/>
-          <w:sz w:val="18"/>
-          <w:szCs w:val="18"/>
-        </w:rPr>
-        <w:t>→</w:t>
-      </w:r>
-      <w:r>
-        <w:rPr>
-          <w:rFonts w:ascii="Helvetica Neue" w:hAnsi="Helvetica Neue"/>
-          <w:color w:val="000000"/>
-          <w:sz w:val="18"/>
-          <w:szCs w:val="18"/>
-        </w:rPr>
-        <w:t xml:space="preserve"> WORKING</w:t>
-      </w:r>
-    </w:p>
-    <w:p>
-      <w:pPr>
-        <w:rPr>
-          <w:rFonts w:ascii="Helvetica Neue" w:hAnsi="Helvetica Neue"/>
-          <w:color w:val="000000"/>
-          <w:sz w:val="18"/>
-          <w:szCs w:val="18"/>
-        </w:rPr>
-      </w:pPr>
-      <w:r>
-        <w:rPr>
-          <w:rFonts w:ascii="Helvetica Neue" w:hAnsi="Helvetica Neue"/>
-          <w:color w:val="000000"/>
-          <w:sz w:val="18"/>
-          <w:szCs w:val="18"/>
-        </w:rPr>
-        <w:t>\(4 A \partial_{\beta}\partial^{\xi}M_{\xi}^{\beta} \partial_{\gamma}\square G^{\nu \gamma} +\frac{7}{8} C \partial_{\mu}T^{\mu} \partial_{\chi}\square \square X_{\nu}^{\kappa \zeta} \)</w:t>
-      </w:r>
-    </w:p>
-    <w:p>
-      <w:pPr>
-        <w:rPr>
-          <w:rFonts w:ascii="Helvetica Neue" w:hAnsi="Helvetica Neue"/>
-          <w:color w:val="000000"/>
-          <w:sz w:val="18"/>
-          <w:szCs w:val="18"/>
-        </w:rPr>
-      </w:pPr>
-    </w:p>
-    <w:p>
-      <w:pPr>
-        <w:rPr>
-          <w:rFonts w:ascii="Helvetica Neue" w:hAnsi="Helvetica Neue"/>
-          <w:color w:val="000000"/>
-          <w:sz w:val="18"/>
-          <w:szCs w:val="18"/>
-        </w:rPr>
-      </w:pPr>
-      <w:r>
-        <w:rPr>
-          <w:rFonts w:ascii="Helvetica Neue" w:hAnsi="Helvetica Neue"/>
-          <w:color w:val="000000"/>
-          <w:sz w:val="18"/>
-          <w:szCs w:val="18"/>
-        </w:rPr>
-        <w:t>***And with brackets </w:t>
-      </w:r>
-    </w:p>
-    <w:p>
-      <w:pPr>
-        <w:rPr>
-          <w:rFonts w:ascii="Helvetica Neue" w:hAnsi="Helvetica Neue"/>
-          <w:color w:val="000000"/>
-          <w:sz w:val="18"/>
-          <w:szCs w:val="18"/>
-        </w:rPr>
-      </w:pPr>
-    </w:p>
-    <w:p>
-      <w:pPr>
-        <w:rPr>
-          <w:rFonts w:ascii="Helvetica Neue" w:hAnsi="Helvetica Neue"/>
-          <w:color w:val="000000"/>
-          <w:sz w:val="18"/>
-          <w:szCs w:val="18"/>
-        </w:rPr>
-      </w:pPr>
-      <w:proofErr w:type="gramStart"/>
-      <w:r>
-        <w:rPr>
-          <w:rFonts w:ascii="Helvetica Neue" w:hAnsi="Helvetica Neue"/>
-          <w:color w:val="000000"/>
-          <w:sz w:val="18"/>
-          <w:szCs w:val="18"/>
-        </w:rPr>
-        <w:t>\( 4</w:t>
-      </w:r>
-      <w:proofErr w:type="gramEnd"/>
-      <w:r>
-        <w:rPr>
-          <w:rFonts w:ascii="Helvetica Neue" w:hAnsi="Helvetica Neue"/>
-          <w:color w:val="000000"/>
-          <w:sz w:val="18"/>
-          <w:szCs w:val="18"/>
-        </w:rPr>
-        <w:t>A\partial_{\gamma} \square G^{\nu \gamma} \partial_{\beta}\partial^{\xi} M^{\beta}_{\xi}\)\(</w:t>
-      </w:r>
-    </w:p>
-    <w:p>
-      <w:pPr>
-        <w:rPr>
-          <w:rFonts w:ascii="Helvetica Neue" w:hAnsi="Helvetica Neue"/>
-          <w:color w:val="000000"/>
-          <w:sz w:val="18"/>
-          <w:szCs w:val="18"/>
-        </w:rPr>
-      </w:pPr>
-      <w:r>
-        <w:rPr>
-          <w:rFonts w:ascii="Helvetica Neue" w:hAnsi="Helvetica Neue"/>
-          <w:color w:val="000000"/>
-          <w:sz w:val="18"/>
-          <w:szCs w:val="18"/>
-        </w:rPr>
-        <w:t>  \</w:t>
-      </w:r>
-      <w:proofErr w:type="gramStart"/>
-      <w:r>
-        <w:rPr>
-          <w:rFonts w:ascii="Helvetica Neue" w:hAnsi="Helvetica Neue"/>
-          <w:color w:val="000000"/>
-          <w:sz w:val="18"/>
-          <w:szCs w:val="18"/>
-        </w:rPr>
-        <w:t>frac{</w:t>
-      </w:r>
-      <w:proofErr w:type="gramEnd"/>
-      <w:r>
-        <w:rPr>
-          <w:rFonts w:ascii="Helvetica Neue" w:hAnsi="Helvetica Neue"/>
-          <w:color w:val="000000"/>
-          <w:sz w:val="18"/>
-          <w:szCs w:val="18"/>
-        </w:rPr>
-        <w:t xml:space="preserve">7}{8} C \square \square \partial_{\chi} X^{\kappa \zeta}_{\nu}  \partial_{\mu}T^{\mu} \) </w:t>
-      </w:r>
-      <w:r>
-        <w:rPr>
-          <w:color w:val="000000"/>
-          <w:sz w:val="18"/>
-          <w:szCs w:val="18"/>
-        </w:rPr>
-        <w:t>→</w:t>
-      </w:r>
-      <w:r>
-        <w:rPr>
-          <w:rFonts w:ascii="Helvetica Neue" w:hAnsi="Helvetica Neue"/>
-          <w:color w:val="000000"/>
-          <w:sz w:val="18"/>
-          <w:szCs w:val="18"/>
-        </w:rPr>
-        <w:t xml:space="preserve"> WORKING</w:t>
-      </w:r>
-    </w:p>
-    <w:p>
-      <w:pPr>
-        <w:rPr>
-          <w:rFonts w:ascii="Helvetica Neue" w:hAnsi="Helvetica Neue"/>
-          <w:color w:val="000000"/>
-          <w:sz w:val="18"/>
-          <w:szCs w:val="18"/>
-        </w:rPr>
-      </w:pPr>
-      <w:r>
-        <w:rPr>
-          <w:rFonts w:ascii="Helvetica Neue" w:hAnsi="Helvetica Neue"/>
-          <w:color w:val="000000"/>
-          <w:sz w:val="18"/>
-          <w:szCs w:val="18"/>
-        </w:rPr>
-        <w:t>\(4 A \partial_{\beta}\partial^{\xi}M_{\xi}^{\beta} \partial_{\gamma}\square G^{\nu \gamma} \)\(\frac{7}{8} C \partial_{\mu}T^{\mu} \partial_{\chi}\square \square X_{\nu}^{\kappa \zeta} \)</w:t>
-      </w:r>
-    </w:p>
-    <w:p>
-      <w:pPr>
-        <w:rPr>
-          <w:rFonts w:ascii="Helvetica Neue" w:hAnsi="Helvetica Neue"/>
-          <w:color w:val="000000"/>
-          <w:sz w:val="18"/>
-          <w:szCs w:val="18"/>
-        </w:rPr>
-      </w:pPr>
-      <w:r>
-        <w:rPr>
-          <w:rFonts w:ascii="Helvetica Neue" w:hAnsi="Helvetica Neue"/>
-          <w:color w:val="000000"/>
-          <w:sz w:val="18"/>
-          <w:szCs w:val="18"/>
-        </w:rPr>
-        <w:t> </w:t>
-      </w:r>
-    </w:p>
-    <w:p>
-      <w:pPr>
-        <w:rPr>
-          <w:rFonts w:ascii="Helvetica Neue" w:hAnsi="Helvetica Neue"/>
-          <w:color w:val="000000"/>
-          <w:sz w:val="18"/>
-          <w:szCs w:val="18"/>
-        </w:rPr>
-      </w:pPr>
-    </w:p>
-    <w:p>
-      <w:pPr>
-        <w:rPr>
-          <w:rFonts w:ascii="Helvetica Neue" w:hAnsi="Helvetica Neue"/>
-          <w:color w:val="000000"/>
-          <w:sz w:val="18"/>
-          <w:szCs w:val="18"/>
-        </w:rPr>
-      </w:pPr>
+        <w:t xml:space="preserve"> WORKS</w:t>
+      </w:r>
+    </w:p>
+    <w:p>
+      <w:pPr>
+        <w:rPr>
+          <w:rFonts w:ascii="Helvetica Neue" w:hAnsi="Helvetica Neue"/>
+          <w:color w:val="000000"/>
+          <w:sz w:val="18"/>
+          <w:szCs w:val="18"/>
+        </w:rPr>
+      </w:pPr>
+      <w:proofErr w:type="gramStart"/>
+      <w:r>
+        <w:rPr>
+          <w:rFonts w:ascii="Helvetica Neue" w:hAnsi="Helvetica Neue"/>
+          <w:color w:val="000000"/>
+          <w:sz w:val="18"/>
+          <w:szCs w:val="18"/>
+        </w:rPr>
+        <w:t>\( \</w:t>
+      </w:r>
+      <w:proofErr w:type="gramEnd"/>
+      <w:r>
+        <w:rPr>
+          <w:rFonts w:ascii="Helvetica Neue" w:hAnsi="Helvetica Neue"/>
+          <w:color w:val="000000"/>
+          <w:sz w:val="18"/>
+          <w:szCs w:val="18"/>
+        </w:rPr>
+        <w:t>partial_{\omega}G^{} + \partial_{\gamma}\partial_{\kappa}A^{\gamma} \)\( C^{} + \partial^{\chi}B_{\chi} \)</w:t>
+      </w:r>
     </w:p>
     <w:p>
       <w:pPr>
@@ -11400,514 +12151,6 @@
           <w:szCs w:val="18"/>
         </w:rPr>
         <w:br/>
-        <w:t> sort terms by number of derivatives (least to greatest)</w:t>
-      </w:r>
-    </w:p>
-    <w:p>
-      <w:pPr>
-        <w:rPr>
-          <w:rFonts w:ascii="Helvetica Neue" w:hAnsi="Helvetica Neue"/>
-          <w:color w:val="000000"/>
-          <w:sz w:val="18"/>
-          <w:szCs w:val="18"/>
-        </w:rPr>
-      </w:pPr>
-      <w:r>
-        <w:rPr>
-          <w:rFonts w:ascii="Helvetica Neue" w:hAnsi="Helvetica Neue"/>
-          <w:color w:val="000000"/>
-          <w:sz w:val="18"/>
-          <w:szCs w:val="18"/>
-        </w:rPr>
-        <w:br/>
-      </w:r>
-    </w:p>
-    <w:p>
-      <w:pPr>
-        <w:rPr>
-          <w:rFonts w:ascii="Helvetica Neue" w:hAnsi="Helvetica Neue"/>
-          <w:color w:val="000000"/>
-          <w:sz w:val="18"/>
-          <w:szCs w:val="18"/>
-        </w:rPr>
-      </w:pPr>
-      <w:r>
-        <w:rPr>
-          <w:rFonts w:ascii="Helvetica Neue" w:hAnsi="Helvetica Neue"/>
-          <w:color w:val="000000"/>
-          <w:sz w:val="18"/>
-          <w:szCs w:val="18"/>
-        </w:rPr>
-        <w:t>\partial_{\gamma} \partial_{\</w:t>
-      </w:r>
-      <w:proofErr w:type="gramStart"/>
-      <w:r>
-        <w:rPr>
-          <w:rFonts w:ascii="Helvetica Neue" w:hAnsi="Helvetica Neue"/>
-          <w:color w:val="000000"/>
-          <w:sz w:val="18"/>
-          <w:szCs w:val="18"/>
-        </w:rPr>
-        <w:t>kappa}A</w:t>
-      </w:r>
-      <w:proofErr w:type="gramEnd"/>
-      <w:r>
-        <w:rPr>
-          <w:rFonts w:ascii="Helvetica Neue" w:hAnsi="Helvetica Neue"/>
-          <w:color w:val="000000"/>
-          <w:sz w:val="18"/>
-          <w:szCs w:val="18"/>
-        </w:rPr>
-        <w:t xml:space="preserve">^{\gamma} + \partial^{\chi}B_{\chi} + C^{} </w:t>
-      </w:r>
-      <w:r>
-        <w:rPr>
-          <w:color w:val="000000"/>
-          <w:sz w:val="18"/>
-          <w:szCs w:val="18"/>
-        </w:rPr>
-        <w:t>→</w:t>
-      </w:r>
-      <w:r>
-        <w:rPr>
-          <w:rFonts w:ascii="Helvetica Neue" w:hAnsi="Helvetica Neue"/>
-          <w:color w:val="000000"/>
-          <w:sz w:val="18"/>
-          <w:szCs w:val="18"/>
-        </w:rPr>
-        <w:t xml:space="preserve"> WORKS</w:t>
-      </w:r>
-    </w:p>
-    <w:p>
-      <w:pPr>
-        <w:rPr>
-          <w:rFonts w:ascii="Helvetica Neue" w:hAnsi="Helvetica Neue"/>
-          <w:color w:val="000000"/>
-          <w:sz w:val="18"/>
-          <w:szCs w:val="18"/>
-        </w:rPr>
-      </w:pPr>
-      <w:proofErr w:type="gramStart"/>
-      <w:r>
-        <w:rPr>
-          <w:rFonts w:ascii="Helvetica Neue" w:hAnsi="Helvetica Neue"/>
-          <w:color w:val="000000"/>
-          <w:sz w:val="18"/>
-          <w:szCs w:val="18"/>
-        </w:rPr>
-        <w:t>\( C</w:t>
-      </w:r>
-      <w:proofErr w:type="gramEnd"/>
-      <w:r>
-        <w:rPr>
-          <w:rFonts w:ascii="Helvetica Neue" w:hAnsi="Helvetica Neue"/>
-          <w:color w:val="000000"/>
-          <w:sz w:val="18"/>
-          <w:szCs w:val="18"/>
-        </w:rPr>
-        <w:t>^{} + \partial^{\chi}B_{\chi} + \partial_{\gamma}\partial_{\kappa}A^{\gamma} \)</w:t>
-      </w:r>
-    </w:p>
-    <w:p>
-      <w:pPr>
-        <w:rPr>
-          <w:rFonts w:ascii="Helvetica Neue" w:hAnsi="Helvetica Neue"/>
-          <w:color w:val="000000"/>
-          <w:sz w:val="18"/>
-          <w:szCs w:val="18"/>
-        </w:rPr>
-      </w:pPr>
-      <w:r>
-        <w:rPr>
-          <w:rFonts w:ascii="Helvetica Neue" w:hAnsi="Helvetica Neue"/>
-          <w:color w:val="000000"/>
-          <w:sz w:val="18"/>
-          <w:szCs w:val="18"/>
-        </w:rPr>
-        <w:br/>
-      </w:r>
-    </w:p>
-    <w:p>
-      <w:pPr>
-        <w:rPr>
-          <w:rFonts w:ascii="Helvetica Neue" w:hAnsi="Helvetica Neue"/>
-          <w:color w:val="000000"/>
-          <w:sz w:val="18"/>
-          <w:szCs w:val="18"/>
-        </w:rPr>
-      </w:pPr>
-      <w:r>
-        <w:rPr>
-          <w:rFonts w:ascii="Helvetica Neue" w:hAnsi="Helvetica Neue"/>
-          <w:color w:val="000000"/>
-          <w:sz w:val="18"/>
-          <w:szCs w:val="18"/>
-        </w:rPr>
-        <w:t>***with brackets</w:t>
-      </w:r>
-    </w:p>
-    <w:p>
-      <w:pPr>
-        <w:rPr>
-          <w:rFonts w:ascii="Helvetica Neue" w:hAnsi="Helvetica Neue"/>
-          <w:color w:val="000000"/>
-          <w:sz w:val="18"/>
-          <w:szCs w:val="18"/>
-        </w:rPr>
-      </w:pPr>
-    </w:p>
-    <w:p>
-      <w:pPr>
-        <w:rPr>
-          <w:rFonts w:ascii="Helvetica Neue" w:hAnsi="Helvetica Neue"/>
-          <w:color w:val="000000"/>
-          <w:sz w:val="18"/>
-          <w:szCs w:val="18"/>
-        </w:rPr>
-      </w:pPr>
-      <w:r>
-        <w:rPr>
-          <w:rFonts w:ascii="Helvetica Neue" w:hAnsi="Helvetica Neue"/>
-          <w:color w:val="000000"/>
-          <w:sz w:val="18"/>
-          <w:szCs w:val="18"/>
-        </w:rPr>
-        <w:t>\(\partial_{\gamma} \partial_{\</w:t>
-      </w:r>
-      <w:proofErr w:type="gramStart"/>
-      <w:r>
-        <w:rPr>
-          <w:rFonts w:ascii="Helvetica Neue" w:hAnsi="Helvetica Neue"/>
-          <w:color w:val="000000"/>
-          <w:sz w:val="18"/>
-          <w:szCs w:val="18"/>
-        </w:rPr>
-        <w:t>kappa}A</w:t>
-      </w:r>
-      <w:proofErr w:type="gramEnd"/>
-      <w:r>
-        <w:rPr>
-          <w:rFonts w:ascii="Helvetica Neue" w:hAnsi="Helvetica Neue"/>
-          <w:color w:val="000000"/>
-          <w:sz w:val="18"/>
-          <w:szCs w:val="18"/>
-        </w:rPr>
-        <w:t>^{\gamma} + \partial^{\chi}B_{\chi} + C^{}\)  </w:t>
-      </w:r>
-      <w:r>
-        <w:rPr>
-          <w:color w:val="000000"/>
-          <w:sz w:val="18"/>
-          <w:szCs w:val="18"/>
-        </w:rPr>
-        <w:t>→</w:t>
-      </w:r>
-      <w:r>
-        <w:rPr>
-          <w:rFonts w:ascii="Helvetica Neue" w:hAnsi="Helvetica Neue"/>
-          <w:color w:val="000000"/>
-          <w:sz w:val="18"/>
-          <w:szCs w:val="18"/>
-        </w:rPr>
-        <w:t xml:space="preserve"> WORKS</w:t>
-      </w:r>
-    </w:p>
-    <w:p>
-      <w:pPr>
-        <w:rPr>
-          <w:rFonts w:ascii="Helvetica Neue" w:hAnsi="Helvetica Neue"/>
-          <w:color w:val="000000"/>
-          <w:sz w:val="18"/>
-          <w:szCs w:val="18"/>
-        </w:rPr>
-      </w:pPr>
-      <w:proofErr w:type="gramStart"/>
-      <w:r>
-        <w:rPr>
-          <w:rFonts w:ascii="Helvetica Neue" w:hAnsi="Helvetica Neue"/>
-          <w:color w:val="000000"/>
-          <w:sz w:val="18"/>
-          <w:szCs w:val="18"/>
-        </w:rPr>
-        <w:t>\( C</w:t>
-      </w:r>
-      <w:proofErr w:type="gramEnd"/>
-      <w:r>
-        <w:rPr>
-          <w:rFonts w:ascii="Helvetica Neue" w:hAnsi="Helvetica Neue"/>
-          <w:color w:val="000000"/>
-          <w:sz w:val="18"/>
-          <w:szCs w:val="18"/>
-        </w:rPr>
-        <w:t>^{} + \partial^{\chi}B_{\chi} + \partial_{\gamma}\partial_{\kappa}A^{\gamma} \)</w:t>
-      </w:r>
-    </w:p>
-    <w:p>
-      <w:pPr>
-        <w:rPr>
-          <w:rFonts w:ascii="Helvetica Neue" w:hAnsi="Helvetica Neue"/>
-          <w:color w:val="000000"/>
-          <w:sz w:val="18"/>
-          <w:szCs w:val="18"/>
-        </w:rPr>
-      </w:pPr>
-      <w:r>
-        <w:rPr>
-          <w:rFonts w:ascii="Helvetica Neue" w:hAnsi="Helvetica Neue"/>
-          <w:color w:val="000000"/>
-          <w:sz w:val="18"/>
-          <w:szCs w:val="18"/>
-        </w:rPr>
-        <w:br/>
-      </w:r>
-    </w:p>
-    <w:p>
-      <w:pPr>
-        <w:rPr>
-          <w:rFonts w:ascii="Helvetica Neue" w:hAnsi="Helvetica Neue"/>
-          <w:color w:val="000000"/>
-          <w:sz w:val="18"/>
-          <w:szCs w:val="18"/>
-        </w:rPr>
-      </w:pPr>
-      <w:r>
-        <w:rPr>
-          <w:rFonts w:ascii="Helvetica Neue" w:hAnsi="Helvetica Neue"/>
-          <w:color w:val="000000"/>
-          <w:sz w:val="18"/>
-          <w:szCs w:val="18"/>
-        </w:rPr>
-        <w:t>***with coefficients</w:t>
-      </w:r>
-    </w:p>
-    <w:p>
-      <w:pPr>
-        <w:rPr>
-          <w:rFonts w:ascii="Helvetica Neue" w:hAnsi="Helvetica Neue"/>
-          <w:color w:val="000000"/>
-          <w:sz w:val="18"/>
-          <w:szCs w:val="18"/>
-        </w:rPr>
-      </w:pPr>
-      <w:proofErr w:type="gramStart"/>
-      <w:r>
-        <w:rPr>
-          <w:rFonts w:ascii="Helvetica Neue" w:hAnsi="Helvetica Neue"/>
-          <w:color w:val="000000"/>
-          <w:sz w:val="18"/>
-          <w:szCs w:val="18"/>
-        </w:rPr>
-        <w:t>\(  </w:t>
-      </w:r>
-      <w:proofErr w:type="gramEnd"/>
-      <w:r>
-        <w:rPr>
-          <w:rFonts w:ascii="Helvetica Neue" w:hAnsi="Helvetica Neue"/>
-          <w:color w:val="000000"/>
-          <w:sz w:val="18"/>
-          <w:szCs w:val="18"/>
-        </w:rPr>
-        <w:t xml:space="preserve">9\partial^{\chi}B_{\chi} +\frac{1}{2}T \partial_{\gamma}\partial_{\kappa}A^{\gamma} +M C^{} \) </w:t>
-      </w:r>
-      <w:r>
-        <w:rPr>
-          <w:color w:val="000000"/>
-          <w:sz w:val="18"/>
-          <w:szCs w:val="18"/>
-        </w:rPr>
-        <w:t>→</w:t>
-      </w:r>
-      <w:r>
-        <w:rPr>
-          <w:rFonts w:ascii="Helvetica Neue" w:hAnsi="Helvetica Neue"/>
-          <w:color w:val="000000"/>
-          <w:sz w:val="18"/>
-          <w:szCs w:val="18"/>
-        </w:rPr>
-        <w:t xml:space="preserve"> WORKS</w:t>
-      </w:r>
-    </w:p>
-    <w:p>
-      <w:pPr>
-        <w:rPr>
-          <w:rFonts w:ascii="Helvetica Neue" w:hAnsi="Helvetica Neue"/>
-          <w:color w:val="000000"/>
-          <w:sz w:val="18"/>
-          <w:szCs w:val="18"/>
-        </w:rPr>
-      </w:pPr>
-      <w:proofErr w:type="gramStart"/>
-      <w:r>
-        <w:rPr>
-          <w:rFonts w:ascii="Helvetica Neue" w:hAnsi="Helvetica Neue"/>
-          <w:color w:val="000000"/>
-          <w:sz w:val="18"/>
-          <w:szCs w:val="18"/>
-        </w:rPr>
-        <w:t>\(</w:t>
-      </w:r>
-      <w:proofErr w:type="gramEnd"/>
-      <w:r>
-        <w:rPr>
-          <w:rFonts w:ascii="Helvetica Neue" w:hAnsi="Helvetica Neue"/>
-          <w:color w:val="000000"/>
-          <w:sz w:val="18"/>
-          <w:szCs w:val="18"/>
-        </w:rPr>
-        <w:t>M C^{} +9 \partial^{\chi}B_{\chi} +\frac{1}{2} T \partial_{\gamma}\partial_{\kappa}A^{\gamma} \)</w:t>
-      </w:r>
-    </w:p>
-    <w:p>
-      <w:pPr>
-        <w:rPr>
-          <w:rFonts w:ascii="Helvetica Neue" w:hAnsi="Helvetica Neue"/>
-          <w:color w:val="000000"/>
-          <w:sz w:val="18"/>
-          <w:szCs w:val="18"/>
-        </w:rPr>
-      </w:pPr>
-    </w:p>
-    <w:p>
-      <w:pPr>
-        <w:rPr>
-          <w:rFonts w:ascii="Helvetica Neue" w:hAnsi="Helvetica Neue"/>
-          <w:color w:val="000000"/>
-          <w:sz w:val="18"/>
-          <w:szCs w:val="18"/>
-        </w:rPr>
-      </w:pPr>
-      <w:r>
-        <w:rPr>
-          <w:rFonts w:ascii="Helvetica Neue" w:hAnsi="Helvetica Neue"/>
-          <w:color w:val="000000"/>
-          <w:sz w:val="18"/>
-          <w:szCs w:val="18"/>
-        </w:rPr>
-        <w:t>*** with multiplied terms</w:t>
-      </w:r>
-    </w:p>
-    <w:p>
-      <w:pPr>
-        <w:rPr>
-          <w:rFonts w:ascii="Helvetica Neue" w:hAnsi="Helvetica Neue"/>
-          <w:color w:val="000000"/>
-          <w:sz w:val="18"/>
-          <w:szCs w:val="18"/>
-        </w:rPr>
-      </w:pPr>
-      <w:r>
-        <w:rPr>
-          <w:rFonts w:ascii="Helvetica Neue" w:hAnsi="Helvetica Neue"/>
-          <w:color w:val="000000"/>
-          <w:sz w:val="18"/>
-          <w:szCs w:val="18"/>
-        </w:rPr>
-        <w:br/>
-      </w:r>
-    </w:p>
-    <w:p>
-      <w:pPr>
-        <w:rPr>
-          <w:rFonts w:ascii="Helvetica Neue" w:hAnsi="Helvetica Neue"/>
-          <w:color w:val="000000"/>
-          <w:sz w:val="18"/>
-          <w:szCs w:val="18"/>
-        </w:rPr>
-      </w:pPr>
-      <w:r>
-        <w:rPr>
-          <w:rFonts w:ascii="Helvetica Neue" w:hAnsi="Helvetica Neue"/>
-          <w:color w:val="000000"/>
-          <w:sz w:val="18"/>
-          <w:szCs w:val="18"/>
-        </w:rPr>
-        <w:t>\(\partial_{\gamma} \partial_{\</w:t>
-      </w:r>
-      <w:proofErr w:type="gramStart"/>
-      <w:r>
-        <w:rPr>
-          <w:rFonts w:ascii="Helvetica Neue" w:hAnsi="Helvetica Neue"/>
-          <w:color w:val="000000"/>
-          <w:sz w:val="18"/>
-          <w:szCs w:val="18"/>
-        </w:rPr>
-        <w:t>kappa}A</w:t>
-      </w:r>
-      <w:proofErr w:type="gramEnd"/>
-      <w:r>
-        <w:rPr>
-          <w:rFonts w:ascii="Helvetica Neue" w:hAnsi="Helvetica Neue"/>
-          <w:color w:val="000000"/>
-          <w:sz w:val="18"/>
-          <w:szCs w:val="18"/>
-        </w:rPr>
-        <w:t xml:space="preserve">^{\gamma}  + \partial_{\omega}G^{} \)\( \partial^{\chi}B_{\chi} + C^{} \) </w:t>
-      </w:r>
-      <w:r>
-        <w:rPr>
-          <w:color w:val="000000"/>
-          <w:sz w:val="18"/>
-          <w:szCs w:val="18"/>
-        </w:rPr>
-        <w:t>→</w:t>
-      </w:r>
-      <w:r>
-        <w:rPr>
-          <w:rFonts w:ascii="Helvetica Neue" w:hAnsi="Helvetica Neue"/>
-          <w:color w:val="000000"/>
-          <w:sz w:val="18"/>
-          <w:szCs w:val="18"/>
-        </w:rPr>
-        <w:t xml:space="preserve"> WORKS</w:t>
-      </w:r>
-    </w:p>
-    <w:p>
-      <w:pPr>
-        <w:rPr>
-          <w:rFonts w:ascii="Helvetica Neue" w:hAnsi="Helvetica Neue"/>
-          <w:color w:val="000000"/>
-          <w:sz w:val="18"/>
-          <w:szCs w:val="18"/>
-        </w:rPr>
-      </w:pPr>
-      <w:proofErr w:type="gramStart"/>
-      <w:r>
-        <w:rPr>
-          <w:rFonts w:ascii="Helvetica Neue" w:hAnsi="Helvetica Neue"/>
-          <w:color w:val="000000"/>
-          <w:sz w:val="18"/>
-          <w:szCs w:val="18"/>
-        </w:rPr>
-        <w:t>\( \</w:t>
-      </w:r>
-      <w:proofErr w:type="gramEnd"/>
-      <w:r>
-        <w:rPr>
-          <w:rFonts w:ascii="Helvetica Neue" w:hAnsi="Helvetica Neue"/>
-          <w:color w:val="000000"/>
-          <w:sz w:val="18"/>
-          <w:szCs w:val="18"/>
-        </w:rPr>
-        <w:t>partial_{\omega}G^{} + \partial_{\gamma}\partial_{\kappa}A^{\gamma} \)\( C^{} + \partial^{\chi}B_{\chi} \)</w:t>
-      </w:r>
-    </w:p>
-    <w:p>
-      <w:pPr>
-        <w:rPr>
-          <w:rFonts w:ascii="Helvetica Neue" w:hAnsi="Helvetica Neue"/>
-          <w:color w:val="000000"/>
-          <w:sz w:val="18"/>
-          <w:szCs w:val="18"/>
-        </w:rPr>
-      </w:pPr>
-      <w:r>
-        <w:rPr>
-          <w:rFonts w:ascii="Helvetica Neue" w:hAnsi="Helvetica Neue"/>
-          <w:color w:val="000000"/>
-          <w:sz w:val="18"/>
-          <w:szCs w:val="18"/>
-        </w:rPr>
-        <w:br/>
       </w:r>
     </w:p>
     <w:p>
@@ -11945,7 +12188,6 @@
           <w:sz w:val="18"/>
           <w:szCs w:val="18"/>
         </w:rPr>
-        <w:lastRenderedPageBreak/>
         <w:br/>
       </w:r>
     </w:p>
@@ -13458,7 +13700,7 @@
   <w:style w:type="paragraph" w:default="1" w:styleId="Normal">
     <w:name w:val="Normal"/>
     <w:qFormat/>
-    <w:rsid w:val="005F2F45"/>
+    <w:rsid w:val="007A66EA"/>
     <w:rPr>
       <w:rFonts w:ascii="Times New Roman" w:eastAsia="Times New Roman" w:hAnsi="Times New Roman" w:cs="Times New Roman"/>
     </w:rPr>

</xml_diff>